<commit_message>
Actualizacion informe, seccion Descripcion del paradigma
</commit_message>
<xml_diff>
--- a/Informe_13452929_Bustamante.docx
+++ b/Informe_13452929_Bustamante.docx
@@ -2163,24 +2163,12 @@
     </w:p>
     <w:p>
       <w:pPr>
-        <w:tabs>
-          <w:tab w:val="left" w:pos="2197"/>
-          <w:tab w:val="left" w:pos="2642"/>
-        </w:tabs>
-        <w:rPr>
-          <w:rFonts w:ascii="Arial Narrow" w:hAnsi="Arial Narrow"/>
-          <w:sz w:val="28"/>
-          <w:szCs w:val="28"/>
-        </w:rPr>
-      </w:pPr>
-    </w:p>
-    <w:p>
-      <w:pPr>
         <w:pStyle w:val="Ttulo1"/>
       </w:pPr>
       <w:bookmarkStart w:id="0" w:name="_Toc134312243"/>
       <w:bookmarkStart w:id="1" w:name="_Toc134312314"/>
       <w:r>
+        <w:lastRenderedPageBreak/>
         <w:t>Introducción</w:t>
       </w:r>
       <w:bookmarkEnd w:id="0"/>
@@ -2396,18 +2384,13 @@
       <w:pPr>
         <w:pStyle w:val="Ttulo1"/>
       </w:pPr>
-    </w:p>
-    <w:p>
-      <w:pPr>
-        <w:pStyle w:val="Ttulo1"/>
-      </w:pPr>
-      <w:r>
+      <w:r>
+        <w:lastRenderedPageBreak/>
         <w:t>Descripción del paradigma</w:t>
       </w:r>
       <w:bookmarkEnd w:id="2"/>
       <w:bookmarkEnd w:id="3"/>
     </w:p>
-    <w:p/>
     <w:p>
       <w:pPr>
         <w:spacing w:line="360" w:lineRule="auto"/>
@@ -2416,6 +2399,24 @@
           <w:rFonts w:ascii="Arial Narrow" w:hAnsi="Arial Narrow"/>
         </w:rPr>
       </w:pPr>
+      <w:r>
+        <w:br/>
+      </w:r>
+      <w:r>
+        <w:rPr>
+          <w:rFonts w:ascii="Arial Narrow" w:hAnsi="Arial Narrow"/>
+        </w:rPr>
+        <w:t>El paradigma funcional se basa en la composición de funciones que se fundamentan en principios de funciones matemáticas puras. En este enfoque, una función se considera determinista, lo que implica que siempre producirá el mismo resultado cuando se le proporcionen los mismos argumentos. Además, se enfoca en la evaluación de expresiones y la transformación de datos, evitando efectos secundarios y dependencia del estado global del programa. En su lugar, una función debe depender únicamente de sus entradas y generar una salida basada en ellas.</w:t>
+      </w:r>
+    </w:p>
+    <w:p>
+      <w:pPr>
+        <w:rPr>
+          <w:rFonts w:ascii="Segoe UI" w:hAnsi="Segoe UI" w:cs="Segoe UI"/>
+          <w:color w:val="374151"/>
+          <w:shd w:val="clear" w:color="auto" w:fill="F7F7F8"/>
+        </w:rPr>
+      </w:pPr>
     </w:p>
     <w:p>
       <w:pPr>
@@ -2429,136 +2430,22 @@
         <w:rPr>
           <w:rFonts w:ascii="Arial Narrow" w:hAnsi="Arial Narrow"/>
         </w:rPr>
-        <w:t>El paradigma funcional corresponde a la composición de funciones que se basan en funciones matemáticas, es apropiado para el razonamiento, cómputo y cálculo. Se centra en la evaluación de expresiones y la transformación de datos. En este</w:t>
-      </w:r>
-      <w:r>
-        <w:rPr>
-          <w:rFonts w:ascii="Arial Narrow" w:hAnsi="Arial Narrow"/>
-        </w:rPr>
-        <w:t xml:space="preserve"> paradigma la programación se asemeja al álgebra, donde puedes reemplazar las ecuaciones por sus resultados, este hecho se conoce como </w:t>
-      </w:r>
-      <w:proofErr w:type="spellStart"/>
-      <w:r>
-        <w:rPr>
-          <w:rFonts w:ascii="Arial Narrow" w:hAnsi="Arial Narrow"/>
-          <w:i/>
-          <w:iCs/>
-        </w:rPr>
-        <w:t>referential</w:t>
-      </w:r>
-      <w:proofErr w:type="spellEnd"/>
-      <w:r>
-        <w:rPr>
-          <w:rFonts w:ascii="Arial Narrow" w:hAnsi="Arial Narrow"/>
-          <w:i/>
-          <w:iCs/>
-        </w:rPr>
-        <w:t xml:space="preserve"> </w:t>
-      </w:r>
-      <w:proofErr w:type="spellStart"/>
-      <w:r>
-        <w:rPr>
-          <w:rFonts w:ascii="Arial Narrow" w:hAnsi="Arial Narrow"/>
-          <w:i/>
-          <w:iCs/>
-        </w:rPr>
-        <w:t>transparency</w:t>
-      </w:r>
-      <w:proofErr w:type="spellEnd"/>
-      <w:r>
-        <w:rPr>
-          <w:rFonts w:ascii="Arial Narrow" w:hAnsi="Arial Narrow"/>
-        </w:rPr>
-        <w:t>.</w:t>
-      </w:r>
-      <w:r>
-        <w:rPr>
-          <w:rFonts w:ascii="Arial Narrow" w:hAnsi="Arial Narrow"/>
-        </w:rPr>
-        <w:t xml:space="preserve"> </w:t>
-      </w:r>
-      <w:r>
-        <w:rPr>
-          <w:rFonts w:ascii="Arial Narrow" w:hAnsi="Arial Narrow"/>
-        </w:rPr>
-        <w:t xml:space="preserve">La programación funcional también hace uso de conceptos como la </w:t>
-      </w:r>
-      <w:r>
-        <w:rPr>
-          <w:rFonts w:ascii="Arial Narrow" w:hAnsi="Arial Narrow"/>
-          <w:i/>
-          <w:iCs/>
-        </w:rPr>
-        <w:t>recursión</w:t>
-      </w:r>
-      <w:r>
-        <w:rPr>
-          <w:rFonts w:ascii="Arial Narrow" w:hAnsi="Arial Narrow"/>
-        </w:rPr>
-        <w:t xml:space="preserve">, que se refiere a aquella función que se expresa en función de si misma, corresponde a  un método de resolución de problemas que depende de soluciones más pequeñas del mismo problema. Otra característica de la programación funcional es que se basa en la </w:t>
-      </w:r>
-      <w:r>
-        <w:rPr>
-          <w:rFonts w:ascii="Arial Narrow" w:hAnsi="Arial Narrow"/>
-          <w:i/>
-          <w:iCs/>
-        </w:rPr>
-        <w:t>inmutabilidad</w:t>
-      </w:r>
-      <w:r>
-        <w:rPr>
-          <w:rFonts w:ascii="Arial Narrow" w:hAnsi="Arial Narrow"/>
-        </w:rPr>
-        <w:t xml:space="preserve"> de los datos, lo que significa que una vez que se ha creado un valor, no se puede modificar. Dentro</w:t>
-      </w:r>
-      <w:r>
-        <w:rPr>
-          <w:rFonts w:ascii="Arial Narrow" w:hAnsi="Arial Narrow"/>
-        </w:rPr>
-        <w:t xml:space="preserve"> de sus técnicas de programación encontramos conceptos como:</w:t>
-      </w:r>
-    </w:p>
-    <w:p>
-      <w:pPr>
-        <w:pStyle w:val="Prrafodelista"/>
-        <w:numPr>
-          <w:ilvl w:val="0"/>
-          <w:numId w:val="2"/>
-        </w:numPr>
+        <w:t>Podríamos establecer una analogía entre el paradigma funcional y el álgebra, donde las ecuaciones pueden ser reemplazadas por sus resultados, lo que se conoce como transparencia referencial. En lugar de utilizar bucles, se recurre a la definición de funciones recursivas, que se refieren a una función expresada en función de sí misma. Este enfoque permite resolver problemas dividiéndolos en subproblemas más pequeños.</w:t>
+      </w:r>
+    </w:p>
+    <w:p>
+      <w:pPr>
         <w:spacing w:line="360" w:lineRule="auto"/>
         <w:jc w:val="both"/>
         <w:rPr>
-          <w:rFonts w:ascii="Arial Narrow" w:hAnsi="Arial Narrow"/>
-        </w:rPr>
-      </w:pPr>
-      <w:r>
-        <w:rPr>
-          <w:rFonts w:ascii="Arial Narrow" w:hAnsi="Arial Narrow"/>
-          <w:i/>
-          <w:iCs/>
-        </w:rPr>
-        <w:t>Calculo lambda</w:t>
-      </w:r>
-      <w:r>
-        <w:rPr>
-          <w:rFonts w:ascii="Arial Narrow" w:hAnsi="Arial Narrow"/>
-        </w:rPr>
-        <w:t>,</w:t>
-      </w:r>
-      <w:r>
-        <w:rPr>
-          <w:rFonts w:ascii="Arial Narrow" w:hAnsi="Arial Narrow"/>
-        </w:rPr>
-        <w:t xml:space="preserve"> lambda utiliza la notación prefija, donde el operador precede a los operandos.</w:t>
-      </w:r>
-    </w:p>
-    <w:p>
-      <w:pPr>
-        <w:pStyle w:val="Prrafodelista"/>
-        <w:numPr>
-          <w:ilvl w:val="0"/>
-          <w:numId w:val="2"/>
-        </w:numPr>
+          <w:rFonts w:ascii="Segoe UI" w:hAnsi="Segoe UI" w:cs="Segoe UI"/>
+          <w:color w:val="374151"/>
+          <w:shd w:val="clear" w:color="auto" w:fill="F7F7F8"/>
+        </w:rPr>
+      </w:pPr>
+    </w:p>
+    <w:p>
+      <w:pPr>
         <w:spacing w:line="360" w:lineRule="auto"/>
         <w:jc w:val="both"/>
         <w:rPr>
@@ -2568,101 +2455,24 @@
       <w:r>
         <w:rPr>
           <w:rFonts w:ascii="Arial Narrow" w:hAnsi="Arial Narrow"/>
-          <w:i/>
-          <w:iCs/>
-        </w:rPr>
-        <w:t xml:space="preserve">High </w:t>
-      </w:r>
-      <w:proofErr w:type="spellStart"/>
-      <w:r>
-        <w:rPr>
-          <w:rFonts w:ascii="Arial Narrow" w:hAnsi="Arial Narrow"/>
-          <w:i/>
-          <w:iCs/>
-        </w:rPr>
-        <w:t>order</w:t>
-      </w:r>
-      <w:proofErr w:type="spellEnd"/>
-      <w:r>
-        <w:rPr>
-          <w:rFonts w:ascii="Arial Narrow" w:hAnsi="Arial Narrow"/>
-          <w:i/>
-          <w:iCs/>
-        </w:rPr>
-        <w:t xml:space="preserve"> </w:t>
-      </w:r>
-      <w:proofErr w:type="spellStart"/>
-      <w:r>
-        <w:rPr>
-          <w:rFonts w:ascii="Arial Narrow" w:hAnsi="Arial Narrow"/>
-          <w:i/>
-          <w:iCs/>
-        </w:rPr>
-        <w:t>function</w:t>
-      </w:r>
-      <w:proofErr w:type="spellEnd"/>
-      <w:r>
-        <w:rPr>
-          <w:rFonts w:ascii="Arial Narrow" w:hAnsi="Arial Narrow"/>
-        </w:rPr>
-        <w:t xml:space="preserve">, indica que las funciones pueden ser argumento de entrada o pueden ser retornos. </w:t>
-      </w:r>
-    </w:p>
-    <w:p>
-      <w:pPr>
-        <w:pStyle w:val="Prrafodelista"/>
-        <w:numPr>
-          <w:ilvl w:val="0"/>
-          <w:numId w:val="2"/>
-        </w:numPr>
+        </w:rPr>
+        <w:t>L</w:t>
+      </w:r>
+      <w:r>
+        <w:rPr>
+          <w:rFonts w:ascii="Arial Narrow" w:hAnsi="Arial Narrow"/>
+        </w:rPr>
+        <w:t>a inmutabilidad de los datos es otra característica fundamental de la programación funcional. Esto implica que una vez que se ha creado un valor, no se puede modificar. En lugar de modificar los datos existentes, se generan nuevas estructuras de datos a partir de las existentes mediante operaciones de transformación.</w:t>
+      </w:r>
+    </w:p>
+    <w:p>
+      <w:pPr>
         <w:spacing w:line="360" w:lineRule="auto"/>
         <w:jc w:val="both"/>
         <w:rPr>
           <w:rFonts w:ascii="Arial Narrow" w:hAnsi="Arial Narrow"/>
         </w:rPr>
       </w:pPr>
-      <w:proofErr w:type="spellStart"/>
-      <w:r>
-        <w:rPr>
-          <w:rFonts w:ascii="Arial Narrow" w:hAnsi="Arial Narrow"/>
-          <w:i/>
-          <w:iCs/>
-        </w:rPr>
-        <w:t>Currificación</w:t>
-      </w:r>
-      <w:proofErr w:type="spellEnd"/>
-      <w:r>
-        <w:rPr>
-          <w:rFonts w:ascii="Arial Narrow" w:hAnsi="Arial Narrow"/>
-          <w:i/>
-          <w:iCs/>
-        </w:rPr>
-        <w:t>,</w:t>
-      </w:r>
-      <w:r>
-        <w:rPr>
-          <w:rFonts w:ascii="Arial Narrow" w:hAnsi="Arial Narrow"/>
-        </w:rPr>
-        <w:t xml:space="preserve"> se entiende como</w:t>
-      </w:r>
-      <w:r>
-        <w:rPr>
-          <w:rFonts w:ascii="Arial Narrow" w:hAnsi="Arial Narrow"/>
-        </w:rPr>
-        <w:t xml:space="preserve"> </w:t>
-      </w:r>
-      <w:r>
-        <w:rPr>
-          <w:rFonts w:ascii="Arial Narrow" w:hAnsi="Arial Narrow"/>
-        </w:rPr>
-        <w:t>la homologación de la</w:t>
-      </w:r>
-      <w:r>
-        <w:rPr>
-          <w:rFonts w:ascii="Arial Narrow" w:hAnsi="Arial Narrow"/>
-        </w:rPr>
-        <w:t xml:space="preserve"> evaluación de una función de n argumentos, a la evaluación de una secuencia de funciones de 1 argumento, es decir, cuando una función opera con un argumento a la vez.</w:t>
-      </w:r>
     </w:p>
     <w:p>
       <w:pPr>
@@ -2670,11 +2480,38 @@
         <w:jc w:val="both"/>
         <w:rPr>
           <w:rFonts w:ascii="Arial Narrow" w:hAnsi="Arial Narrow"/>
-          <w:lang w:val="es-ES"/>
-        </w:rPr>
-      </w:pPr>
-    </w:p>
-    <w:p/>
+        </w:rPr>
+      </w:pPr>
+      <w:r>
+        <w:rPr>
+          <w:rFonts w:ascii="Arial Narrow" w:hAnsi="Arial Narrow"/>
+        </w:rPr>
+        <w:t xml:space="preserve">Dentro de las técnicas de programación funcional, se destacan conceptos como el cálculo lambda, que utiliza la notación prefija donde el operador precede a los operandos. Asimismo, se emplean funciones de alto orden, que permiten que las funciones se utilicen como argumentos de entrada o se devuelvan como resultados. La </w:t>
+      </w:r>
+      <w:proofErr w:type="spellStart"/>
+      <w:r>
+        <w:rPr>
+          <w:rFonts w:ascii="Arial Narrow" w:hAnsi="Arial Narrow"/>
+        </w:rPr>
+        <w:t>currificación</w:t>
+      </w:r>
+      <w:proofErr w:type="spellEnd"/>
+      <w:r>
+        <w:rPr>
+          <w:rFonts w:ascii="Arial Narrow" w:hAnsi="Arial Narrow"/>
+        </w:rPr>
+        <w:t xml:space="preserve"> es otra técnica relevante, que consiste en transformar una función de varios argumentos en una secuencia de funciones de un solo argumento, lo que facilita la evaluación de la función paso a paso.</w:t>
+      </w:r>
+    </w:p>
+    <w:p>
+      <w:pPr>
+        <w:rPr>
+          <w:rFonts w:ascii="Segoe UI" w:hAnsi="Segoe UI" w:cs="Segoe UI"/>
+          <w:color w:val="374151"/>
+          <w:shd w:val="clear" w:color="auto" w:fill="F7F7F8"/>
+        </w:rPr>
+      </w:pPr>
+    </w:p>
     <w:p>
       <w:pPr>
         <w:spacing w:line="360" w:lineRule="auto"/>
@@ -2718,12 +2555,8 @@
       <w:pPr>
         <w:pStyle w:val="Ttulo1"/>
       </w:pPr>
-    </w:p>
-    <w:p>
-      <w:pPr>
-        <w:pStyle w:val="Ttulo1"/>
-      </w:pPr>
-      <w:r>
+      <w:r>
+        <w:lastRenderedPageBreak/>
         <w:t>Descripción del problema</w:t>
       </w:r>
     </w:p>
@@ -2909,9 +2742,24 @@
     </w:p>
     <w:p>
       <w:pPr>
+        <w:rPr>
+          <w:rFonts w:ascii="Arial Narrow" w:eastAsiaTheme="majorEastAsia" w:hAnsi="Arial Narrow" w:cstheme="majorBidi"/>
+          <w:b/>
+          <w:color w:val="000000" w:themeColor="text1"/>
+          <w:sz w:val="32"/>
+          <w:szCs w:val="32"/>
+        </w:rPr>
+      </w:pPr>
+      <w:r>
+        <w:br w:type="page"/>
+      </w:r>
+    </w:p>
+    <w:p>
+      <w:pPr>
         <w:pStyle w:val="Ttulo1"/>
       </w:pPr>
       <w:r>
+        <w:lastRenderedPageBreak/>
         <w:t xml:space="preserve">Análisis del </w:t>
       </w:r>
       <w:r>
@@ -3029,14 +2877,7 @@
         <w:rPr>
           <w:rFonts w:ascii="Arial Narrow" w:hAnsi="Arial Narrow"/>
         </w:rPr>
-        <w:t xml:space="preserve">: El sistema debe proporcionar la capacidad de crear y eliminar tanto archivos como directorios. Al crear un archivo, se debe especificar su nombre y </w:t>
-      </w:r>
-      <w:r>
-        <w:rPr>
-          <w:rFonts w:ascii="Arial Narrow" w:hAnsi="Arial Narrow"/>
-        </w:rPr>
-        <w:lastRenderedPageBreak/>
-        <w:t>ubicación en el sistema de archivos. Al eliminar un archivo o directorio, se deben eliminar todos sus contenidos y actualizar la estructura del sistema de archivos en consecuencia</w:t>
+        <w:t>: El sistema debe proporcionar la capacidad de crear y eliminar tanto archivos como directorios. Al crear un archivo, se debe especificar su nombre y ubicación en el sistema de archivos. Al eliminar un archivo o directorio, se deben eliminar todos sus contenidos y actualizar la estructura del sistema de archivos en consecuencia</w:t>
       </w:r>
       <w:r>
         <w:rPr>
@@ -3056,11 +2897,26 @@
     </w:p>
     <w:p>
       <w:pPr>
-        <w:pStyle w:val="Ttulo1"/>
+        <w:rPr>
+          <w:rFonts w:ascii="Arial Narrow" w:eastAsiaTheme="majorEastAsia" w:hAnsi="Arial Narrow" w:cstheme="majorBidi"/>
+          <w:b/>
+          <w:color w:val="000000" w:themeColor="text1"/>
+          <w:sz w:val="32"/>
+          <w:szCs w:val="32"/>
+        </w:rPr>
       </w:pPr>
       <w:bookmarkStart w:id="6" w:name="_Toc134312247"/>
       <w:bookmarkStart w:id="7" w:name="_Toc134312318"/>
       <w:r>
+        <w:br w:type="page"/>
+      </w:r>
+    </w:p>
+    <w:p>
+      <w:pPr>
+        <w:pStyle w:val="Ttulo1"/>
+      </w:pPr>
+      <w:r>
+        <w:lastRenderedPageBreak/>
         <w:t>Diseño de la solución</w:t>
       </w:r>
       <w:bookmarkEnd w:id="6"/>
@@ -3169,9 +3025,24 @@
     </w:p>
     <w:p>
       <w:pPr>
+        <w:rPr>
+          <w:rFonts w:ascii="Arial Narrow" w:eastAsiaTheme="majorEastAsia" w:hAnsi="Arial Narrow" w:cstheme="majorBidi"/>
+          <w:b/>
+          <w:color w:val="000000" w:themeColor="text1"/>
+          <w:sz w:val="32"/>
+          <w:szCs w:val="32"/>
+        </w:rPr>
+      </w:pPr>
+      <w:r>
+        <w:br w:type="page"/>
+      </w:r>
+    </w:p>
+    <w:p>
+      <w:pPr>
         <w:pStyle w:val="Ttulo1"/>
       </w:pPr>
       <w:r>
+        <w:lastRenderedPageBreak/>
         <w:t>Consideraciones de implementación</w:t>
       </w:r>
       <w:bookmarkEnd w:id="8"/>
@@ -3331,9 +3202,24 @@
     <w:p/>
     <w:p>
       <w:pPr>
+        <w:rPr>
+          <w:rFonts w:ascii="Arial Narrow" w:eastAsiaTheme="majorEastAsia" w:hAnsi="Arial Narrow" w:cstheme="majorBidi"/>
+          <w:b/>
+          <w:color w:val="000000" w:themeColor="text1"/>
+          <w:sz w:val="32"/>
+          <w:szCs w:val="32"/>
+        </w:rPr>
+      </w:pPr>
+      <w:r>
+        <w:br w:type="page"/>
+      </w:r>
+    </w:p>
+    <w:p>
+      <w:pPr>
         <w:pStyle w:val="Ttulo1"/>
       </w:pPr>
       <w:r>
+        <w:lastRenderedPageBreak/>
         <w:t>Instrucciones de uso</w:t>
       </w:r>
       <w:bookmarkEnd w:id="10"/>
@@ -3487,7 +3373,6 @@
         <w:rPr>
           <w:rFonts w:ascii="Arial Narrow" w:hAnsi="Arial Narrow"/>
         </w:rPr>
-        <w:lastRenderedPageBreak/>
         <w:t>Para crear unidades de disco se debe considerar escribir la letra del disco junto con “:”, para una mejor visualización.</w:t>
       </w:r>
     </w:p>
@@ -3506,9 +3391,24 @@
     </w:p>
     <w:p>
       <w:pPr>
+        <w:rPr>
+          <w:rFonts w:ascii="Arial Narrow" w:eastAsiaTheme="majorEastAsia" w:hAnsi="Arial Narrow" w:cstheme="majorBidi"/>
+          <w:b/>
+          <w:color w:val="000000" w:themeColor="text1"/>
+          <w:sz w:val="32"/>
+          <w:szCs w:val="32"/>
+        </w:rPr>
+      </w:pPr>
+      <w:r>
+        <w:br w:type="page"/>
+      </w:r>
+    </w:p>
+    <w:p>
+      <w:pPr>
         <w:pStyle w:val="Ttulo1"/>
       </w:pPr>
       <w:r>
+        <w:lastRenderedPageBreak/>
         <w:t>Resultados y evaluación</w:t>
       </w:r>
       <w:bookmarkEnd w:id="12"/>
@@ -3616,7 +3516,6 @@
                 <w:sz w:val="22"/>
                 <w:szCs w:val="22"/>
               </w:rPr>
-              <w:lastRenderedPageBreak/>
               <w:t xml:space="preserve">RF </w:t>
             </w:r>
             <w:proofErr w:type="spellStart"/>
@@ -6567,6 +6466,35 @@
           <w:rFonts w:ascii="Arial Narrow" w:hAnsi="Arial Narrow"/>
         </w:rPr>
       </w:pPr>
+    </w:p>
+    <w:p>
+      <w:pPr>
+        <w:spacing w:line="360" w:lineRule="auto"/>
+        <w:jc w:val="both"/>
+        <w:rPr>
+          <w:rFonts w:ascii="Arial Narrow" w:hAnsi="Arial Narrow"/>
+        </w:rPr>
+      </w:pPr>
+      <w:r>
+        <w:rPr>
+          <w:rFonts w:ascii="Arial Narrow" w:hAnsi="Arial Narrow"/>
+        </w:rPr>
+        <w:t xml:space="preserve">En resumen, el paradigma funcional se basa en la composición de funciones matemáticas puras, evitando efectos secundarios y dependencia del estado global. Promueve la transparencia referencial, la inmutabilidad de los datos y el uso de técnicas como el cálculo lambda, funciones de alto orden y la </w:t>
+      </w:r>
+      <w:proofErr w:type="spellStart"/>
+      <w:r>
+        <w:rPr>
+          <w:rFonts w:ascii="Arial Narrow" w:hAnsi="Arial Narrow"/>
+        </w:rPr>
+        <w:t>currificación</w:t>
+      </w:r>
+      <w:proofErr w:type="spellEnd"/>
+      <w:r>
+        <w:rPr>
+          <w:rFonts w:ascii="Arial Narrow" w:hAnsi="Arial Narrow"/>
+        </w:rPr>
+        <w:t>. Al adoptar este enfoque, los programadores pueden crear sistemas más seguros, modulares y expresivos, permitiendo una mayor facilidad para razonar sobre el comportamiento del programa.</w:t>
+      </w:r>
     </w:p>
     <w:p>
       <w:pPr>

</xml_diff>

<commit_message>
Avance informe, sección portada-indice-intruducción-descripción del paradigma listos
</commit_message>
<xml_diff>
--- a/Informe_13452929_Bustamante.docx
+++ b/Informe_13452929_Bustamante.docx
@@ -2354,17 +2354,9 @@
       <w:r>
         <w:rPr>
           <w:rFonts w:ascii="Arial Narrow" w:hAnsi="Arial Narrow"/>
-          <w:highlight w:val="cyan"/>
-        </w:rPr>
-        <w:t>En las secciones siguientes, presentaremos en detalle el enunciado del problema, la metodología utilizada, la estructura del programa implementado y los resultados obtenidos. Además, se discutirán las posibles mejoras y las lecciones aprendidas durante el desarrollo de este laboratorio.</w:t>
-      </w:r>
-    </w:p>
-    <w:p>
-      <w:pPr>
-        <w:pStyle w:val="Ttulo1"/>
-      </w:pPr>
-      <w:bookmarkStart w:id="2" w:name="_Toc134312245"/>
-      <w:bookmarkStart w:id="3" w:name="_Toc134312316"/>
+        </w:rPr>
+        <w:t>A continuación se presenta en detalle el enunciado del problema, la metodología utilizada, la estructura del programa implementado y los resultados obtenidos.</w:t>
+      </w:r>
     </w:p>
     <w:p>
       <w:pPr>
@@ -2376,6 +2368,8 @@
           <w:szCs w:val="32"/>
         </w:rPr>
       </w:pPr>
+      <w:bookmarkStart w:id="2" w:name="_Toc134312245"/>
+      <w:bookmarkStart w:id="3" w:name="_Toc134312316"/>
       <w:r>
         <w:br w:type="page"/>
       </w:r>
@@ -2456,13 +2450,7 @@
         <w:rPr>
           <w:rFonts w:ascii="Arial Narrow" w:hAnsi="Arial Narrow"/>
         </w:rPr>
-        <w:t>L</w:t>
-      </w:r>
-      <w:r>
-        <w:rPr>
-          <w:rFonts w:ascii="Arial Narrow" w:hAnsi="Arial Narrow"/>
-        </w:rPr>
-        <w:t>a inmutabilidad de los datos es otra característica fundamental de la programación funcional. Esto implica que una vez que se ha creado un valor, no se puede modificar. En lugar de modificar los datos existentes, se generan nuevas estructuras de datos a partir de las existentes mediante operaciones de transformación.</w:t>
+        <w:t>La inmutabilidad de los datos es otra característica fundamental de la programación funcional. Esto implica que una vez que se ha creado un valor, no se puede modificar. En lugar de modificar los datos existentes, se generan nuevas estructuras de datos a partir de las existentes mediante operaciones de transformación.</w:t>
       </w:r>
     </w:p>
     <w:p>
@@ -2566,7 +2554,6 @@
         <w:jc w:val="both"/>
         <w:rPr>
           <w:rFonts w:ascii="Arial Narrow" w:hAnsi="Arial Narrow"/>
-          <w:highlight w:val="yellow"/>
         </w:rPr>
       </w:pPr>
     </w:p>
@@ -2581,185 +2568,41 @@
       <w:r>
         <w:rPr>
           <w:rFonts w:ascii="Arial Narrow" w:hAnsi="Arial Narrow"/>
-          <w:highlight w:val="yellow"/>
-        </w:rPr>
-        <w:t>Un sistema de archivos es una parte fundamental de un sistema operativo, corresponde a un conjunto de procesos, métodos y reglas que utiliza un sistema operativo para administrar el almacenamiento de datos en la memoria de una computadora. Este sistema permite la organización, seguridad y localización de archivos, además de otras operaciones</w:t>
-      </w:r>
-    </w:p>
-    <w:p>
-      <w:pPr>
-        <w:spacing w:line="360" w:lineRule="auto"/>
-        <w:jc w:val="both"/>
-        <w:rPr>
-          <w:rFonts w:ascii="Arial Narrow" w:hAnsi="Arial Narrow"/>
-        </w:rPr>
-      </w:pPr>
-    </w:p>
-    <w:p>
-      <w:pPr>
-        <w:spacing w:line="360" w:lineRule="auto"/>
-        <w:jc w:val="both"/>
-        <w:rPr>
-          <w:rFonts w:ascii="Arial Narrow" w:hAnsi="Arial Narrow"/>
-        </w:rPr>
-      </w:pPr>
-    </w:p>
-    <w:p>
-      <w:pPr>
-        <w:spacing w:line="360" w:lineRule="auto"/>
-        <w:jc w:val="both"/>
-        <w:rPr>
-          <w:rFonts w:ascii="Arial Narrow" w:hAnsi="Arial Narrow"/>
-        </w:rPr>
-      </w:pPr>
-      <w:r>
-        <w:rPr>
-          <w:rFonts w:ascii="Arial Narrow" w:hAnsi="Arial Narrow"/>
-        </w:rPr>
-        <w:t xml:space="preserve">El objetivo de este proyecto es desarrollar una simulación de un sistema de archivos utilizando el lenguaje de programación </w:t>
+        </w:rPr>
+        <w:t xml:space="preserve">El objetivo de este proyecto es desarrollar </w:t>
+      </w:r>
+      <w:r>
+        <w:rPr>
+          <w:rFonts w:ascii="Arial Narrow" w:hAnsi="Arial Narrow"/>
+        </w:rPr>
+        <w:t>la</w:t>
+      </w:r>
+      <w:r>
+        <w:rPr>
+          <w:rFonts w:ascii="Arial Narrow" w:hAnsi="Arial Narrow"/>
+        </w:rPr>
+        <w:t xml:space="preserve"> simulación de un sistema de archivos utilizando el lenguaje de programación </w:t>
       </w:r>
       <w:proofErr w:type="spellStart"/>
       <w:r>
         <w:rPr>
           <w:rFonts w:ascii="Arial Narrow" w:hAnsi="Arial Narrow"/>
         </w:rPr>
-        <w:t>Prolog</w:t>
+        <w:t>Scheme</w:t>
       </w:r>
       <w:proofErr w:type="spellEnd"/>
       <w:r>
         <w:rPr>
           <w:rFonts w:ascii="Arial Narrow" w:hAnsi="Arial Narrow"/>
         </w:rPr>
-        <w:t xml:space="preserve">. Un sistema de archivos es una estructura jerárquica utilizada para organizar y almacenar información en un dispositivo de almacenamiento, como un disco duro. </w:t>
-      </w:r>
-      <w:r>
-        <w:rPr>
-          <w:rFonts w:ascii="Arial Narrow" w:hAnsi="Arial Narrow"/>
-        </w:rPr>
-        <w:t>Para ello se debe desarrollar un conjunto de re</w:t>
-      </w:r>
-      <w:r>
-        <w:rPr>
-          <w:rFonts w:ascii="Arial Narrow" w:hAnsi="Arial Narrow"/>
-        </w:rPr>
-        <w:t xml:space="preserve">querimientos funcionales </w:t>
-      </w:r>
-      <w:r>
-        <w:rPr>
-          <w:rFonts w:ascii="Arial Narrow" w:hAnsi="Arial Narrow"/>
-        </w:rPr>
-        <w:t xml:space="preserve">basados en el paradigma lógico </w:t>
-      </w:r>
-      <w:r>
-        <w:rPr>
-          <w:rFonts w:ascii="Arial Narrow" w:hAnsi="Arial Narrow"/>
-        </w:rPr>
-        <w:t xml:space="preserve">que permitan </w:t>
-      </w:r>
-      <w:r>
-        <w:rPr>
-          <w:rFonts w:ascii="Arial Narrow" w:hAnsi="Arial Narrow"/>
-        </w:rPr>
-        <w:t>llevar a término esta simulación</w:t>
-      </w:r>
-      <w:r>
-        <w:rPr>
-          <w:rFonts w:ascii="Arial Narrow" w:hAnsi="Arial Narrow"/>
-        </w:rPr>
-        <w:t xml:space="preserve">, </w:t>
-      </w:r>
-      <w:r>
-        <w:rPr>
-          <w:rFonts w:ascii="Arial Narrow" w:hAnsi="Arial Narrow"/>
-        </w:rPr>
-        <w:t xml:space="preserve">donde un usuario pueda realizar acciones tales como </w:t>
-      </w:r>
-      <w:r>
-        <w:rPr>
-          <w:rFonts w:ascii="Arial Narrow" w:hAnsi="Arial Narrow"/>
-        </w:rPr>
-        <w:t xml:space="preserve">crear y </w:t>
-      </w:r>
-      <w:r>
-        <w:rPr>
-          <w:rFonts w:ascii="Arial Narrow" w:hAnsi="Arial Narrow"/>
-        </w:rPr>
-        <w:t xml:space="preserve">agregar </w:t>
-      </w:r>
-      <w:r>
-        <w:rPr>
-          <w:rFonts w:ascii="Arial Narrow" w:hAnsi="Arial Narrow"/>
-        </w:rPr>
-        <w:t>unidades, usuarios</w:t>
-      </w:r>
-      <w:r>
-        <w:rPr>
-          <w:rFonts w:ascii="Arial Narrow" w:hAnsi="Arial Narrow"/>
-        </w:rPr>
-        <w:t>, así como también crear, modificar y eliminar archivos</w:t>
-      </w:r>
-      <w:r>
-        <w:rPr>
-          <w:rFonts w:ascii="Arial Narrow" w:hAnsi="Arial Narrow"/>
-        </w:rPr>
-        <w:t xml:space="preserve"> o</w:t>
-      </w:r>
-      <w:r>
-        <w:rPr>
-          <w:rFonts w:ascii="Arial Narrow" w:hAnsi="Arial Narrow"/>
-        </w:rPr>
-        <w:t xml:space="preserve"> carpetas,</w:t>
-      </w:r>
-      <w:r>
-        <w:rPr>
-          <w:rFonts w:ascii="Arial Narrow" w:hAnsi="Arial Narrow"/>
-        </w:rPr>
-        <w:t xml:space="preserve"> según permisos asignados,</w:t>
-      </w:r>
-      <w:r>
-        <w:rPr>
-          <w:rFonts w:ascii="Arial Narrow" w:hAnsi="Arial Narrow"/>
-        </w:rPr>
-        <w:t xml:space="preserve"> generando rutas de acceso a los archivos y carpetas</w:t>
-      </w:r>
-      <w:r>
-        <w:rPr>
-          <w:rFonts w:ascii="Arial Narrow" w:hAnsi="Arial Narrow"/>
-        </w:rPr>
-        <w:t>, cambiarse de ruta, crear usuarios y drivers, cambiarse de unidad, iniciar y cerrar sesión</w:t>
-      </w:r>
-      <w:r>
-        <w:rPr>
-          <w:rFonts w:ascii="Arial Narrow" w:hAnsi="Arial Narrow"/>
-        </w:rPr>
-        <w:t>.</w:t>
+        <w:t xml:space="preserve">. Un sistema de archivos es una estructura jerárquica utilizada para </w:t>
       </w:r>
     </w:p>
     <w:p>
       <w:pPr>
         <w:pStyle w:val="Ttulo1"/>
       </w:pPr>
-    </w:p>
-    <w:p>
-      <w:pPr>
-        <w:rPr>
-          <w:rFonts w:ascii="Arial Narrow" w:eastAsiaTheme="majorEastAsia" w:hAnsi="Arial Narrow" w:cstheme="majorBidi"/>
-          <w:b/>
-          <w:color w:val="000000" w:themeColor="text1"/>
-          <w:sz w:val="32"/>
-          <w:szCs w:val="32"/>
-        </w:rPr>
-      </w:pPr>
-      <w:r>
-        <w:br w:type="page"/>
-      </w:r>
-    </w:p>
-    <w:p>
-      <w:pPr>
-        <w:pStyle w:val="Ttulo1"/>
-      </w:pPr>
-      <w:r>
-        <w:lastRenderedPageBreak/>
+      <w:r>
         <w:t xml:space="preserve">Análisis del </w:t>
       </w:r>
       <w:r>

</xml_diff>

<commit_message>
Avance Informe - Sección Descripción del problema listo
</commit_message>
<xml_diff>
--- a/Informe_13452929_Bustamante.docx
+++ b/Informe_13452929_Bustamante.docx
@@ -2569,19 +2569,7 @@
         <w:rPr>
           <w:rFonts w:ascii="Arial Narrow" w:hAnsi="Arial Narrow"/>
         </w:rPr>
-        <w:t xml:space="preserve">El objetivo de este proyecto es desarrollar </w:t>
-      </w:r>
-      <w:r>
-        <w:rPr>
-          <w:rFonts w:ascii="Arial Narrow" w:hAnsi="Arial Narrow"/>
-        </w:rPr>
-        <w:t>la</w:t>
-      </w:r>
-      <w:r>
-        <w:rPr>
-          <w:rFonts w:ascii="Arial Narrow" w:hAnsi="Arial Narrow"/>
-        </w:rPr>
-        <w:t xml:space="preserve"> simulación de un sistema de archivos utilizando el lenguaje de programación </w:t>
+        <w:t xml:space="preserve">La descripción del problema consiste en desarrollar la simulación de un sistema de archivos utilizando el lenguaje de programación </w:t>
       </w:r>
       <w:proofErr w:type="spellStart"/>
       <w:r>
@@ -2595,21 +2583,8 @@
         <w:rPr>
           <w:rFonts w:ascii="Arial Narrow" w:hAnsi="Arial Narrow"/>
         </w:rPr>
-        <w:t xml:space="preserve">. Un sistema de archivos es una estructura jerárquica utilizada para </w:t>
-      </w:r>
-    </w:p>
-    <w:p>
-      <w:pPr>
-        <w:pStyle w:val="Ttulo1"/>
-      </w:pPr>
-      <w:r>
-        <w:t xml:space="preserve">Análisis del </w:t>
-      </w:r>
-      <w:r>
-        <w:t>problema</w:t>
-      </w:r>
-      <w:bookmarkEnd w:id="4"/>
-      <w:bookmarkEnd w:id="5"/>
+        <w:t>. Este proyecto tiene como objetivo crear una estructura jerárquica que permita organizar y almacenar información en un dispositivo de almacenamiento, como un disco duro.</w:t>
+      </w:r>
     </w:p>
     <w:p>
       <w:pPr>
@@ -2632,21 +2607,7 @@
         <w:rPr>
           <w:rFonts w:ascii="Arial Narrow" w:hAnsi="Arial Narrow"/>
         </w:rPr>
-        <w:t xml:space="preserve">El problema principal se centra en el diseño y la implementación de las reglas y hechos necesarios para simular un sistema de archivos eficiente y funcional en </w:t>
-      </w:r>
-      <w:proofErr w:type="spellStart"/>
-      <w:r>
-        <w:rPr>
-          <w:rFonts w:ascii="Arial Narrow" w:hAnsi="Arial Narrow"/>
-        </w:rPr>
-        <w:t>Prolog</w:t>
-      </w:r>
-      <w:proofErr w:type="spellEnd"/>
-      <w:r>
-        <w:rPr>
-          <w:rFonts w:ascii="Arial Narrow" w:hAnsi="Arial Narrow"/>
-        </w:rPr>
-        <w:t>. Se deben tener en cuenta las siguientes consideraciones clave durante el análisis del problema:</w:t>
+        <w:t>Para lograr esto, es necesario definir un conjunto de requerimientos funcionales basados en el paradigma funcional. Estos requerimientos deben permitir llevar a cabo la simulación, brindando a los usuarios la capacidad de realizar diversas acciones dentro del sistema de archivos.</w:t>
       </w:r>
     </w:p>
     <w:p>
@@ -2669,24 +2630,8 @@
       <w:r>
         <w:rPr>
           <w:rFonts w:ascii="Arial Narrow" w:hAnsi="Arial Narrow"/>
-          <w:b/>
-          <w:bCs/>
-          <w:i/>
-          <w:iCs/>
-        </w:rPr>
-        <w:t>Jerarquía de directorios:</w:t>
-      </w:r>
-      <w:r>
-        <w:rPr>
-          <w:rFonts w:ascii="Arial Narrow" w:hAnsi="Arial Narrow"/>
-        </w:rPr>
-        <w:t xml:space="preserve"> El sistema de archivos debe permitir la creación y gestión de una estructura jerárquica de directorios. Cada directorio puede contener archivos y subdirectorios, y el sistema debe permitir la navegación fluida a través de esta estructura jerárquica</w:t>
-      </w:r>
-      <w:r>
-        <w:rPr>
-          <w:rFonts w:ascii="Arial Narrow" w:hAnsi="Arial Narrow"/>
-        </w:rPr>
-        <w:t>.</w:t>
+        </w:rPr>
+        <w:t>Entre las acciones que los usuarios podrán llevar a cabo se encuentran: crear y agregar unidades y usuarios, crear, modificar y eliminar archivos o carpetas según los permisos asignados, generar rutas de acceso a los archivos y carpetas, cambiar de ruta, crear usuarios y controladores de dispositivos, cambiar de unidad, e iniciar y cerrar sesión en el sistema.</w:t>
       </w:r>
     </w:p>
     <w:p>
@@ -2709,34 +2654,23 @@
       <w:r>
         <w:rPr>
           <w:rFonts w:ascii="Arial Narrow" w:hAnsi="Arial Narrow"/>
-          <w:b/>
-          <w:bCs/>
-          <w:i/>
-          <w:iCs/>
-        </w:rPr>
-        <w:t>Creación y eliminación de archivos y directorios</w:t>
-      </w:r>
-      <w:r>
-        <w:rPr>
-          <w:rFonts w:ascii="Arial Narrow" w:hAnsi="Arial Narrow"/>
-        </w:rPr>
-        <w:t>: El sistema debe proporcionar la capacidad de crear y eliminar tanto archivos como directorios. Al crear un archivo, se debe especificar su nombre y ubicación en el sistema de archivos. Al eliminar un archivo o directorio, se deben eliminar todos sus contenidos y actualizar la estructura del sistema de archivos en consecuencia</w:t>
-      </w:r>
-      <w:r>
-        <w:rPr>
-          <w:rFonts w:ascii="Arial Narrow" w:hAnsi="Arial Narrow"/>
-        </w:rPr>
-        <w:t>.</w:t>
-      </w:r>
-    </w:p>
-    <w:p>
-      <w:pPr>
-        <w:spacing w:line="360" w:lineRule="auto"/>
-        <w:jc w:val="both"/>
-        <w:rPr>
-          <w:rFonts w:ascii="Arial Narrow" w:hAnsi="Arial Narrow"/>
-        </w:rPr>
-      </w:pPr>
+        </w:rPr>
+        <w:t xml:space="preserve">En resumen, el proyecto busca desarrollar una simulación de sistema de archivos en </w:t>
+      </w:r>
+      <w:proofErr w:type="spellStart"/>
+      <w:r>
+        <w:rPr>
+          <w:rFonts w:ascii="Arial Narrow" w:hAnsi="Arial Narrow"/>
+        </w:rPr>
+        <w:t>Scheme</w:t>
+      </w:r>
+      <w:proofErr w:type="spellEnd"/>
+      <w:r>
+        <w:rPr>
+          <w:rFonts w:ascii="Arial Narrow" w:hAnsi="Arial Narrow"/>
+        </w:rPr>
+        <w:t>, con el objetivo de proporcionar a los usuarios una interfaz funcional que les permita interactuar con el sistema de archivos y realizar diversas operaciones de administración y manipulación de archivos y carpetas.</w:t>
+      </w:r>
     </w:p>
     <w:p>
       <w:pPr>
@@ -2748,6 +2682,52 @@
           <w:szCs w:val="32"/>
         </w:rPr>
       </w:pPr>
+      <w:r>
+        <w:br w:type="page"/>
+      </w:r>
+    </w:p>
+    <w:p>
+      <w:pPr>
+        <w:pStyle w:val="Ttulo1"/>
+      </w:pPr>
+      <w:r>
+        <w:lastRenderedPageBreak/>
+        <w:t xml:space="preserve">Análisis del </w:t>
+      </w:r>
+      <w:r>
+        <w:t>problema</w:t>
+      </w:r>
+      <w:bookmarkEnd w:id="4"/>
+      <w:bookmarkEnd w:id="5"/>
+    </w:p>
+    <w:p>
+      <w:pPr>
+        <w:spacing w:line="360" w:lineRule="auto"/>
+        <w:jc w:val="both"/>
+        <w:rPr>
+          <w:rFonts w:ascii="Arial Narrow" w:hAnsi="Arial Narrow"/>
+        </w:rPr>
+      </w:pPr>
+    </w:p>
+    <w:p>
+      <w:pPr>
+        <w:spacing w:line="360" w:lineRule="auto"/>
+        <w:jc w:val="both"/>
+        <w:rPr>
+          <w:rFonts w:ascii="Arial Narrow" w:hAnsi="Arial Narrow"/>
+        </w:rPr>
+      </w:pPr>
+    </w:p>
+    <w:p>
+      <w:pPr>
+        <w:rPr>
+          <w:rFonts w:ascii="Arial Narrow" w:eastAsiaTheme="majorEastAsia" w:hAnsi="Arial Narrow" w:cstheme="majorBidi"/>
+          <w:b/>
+          <w:color w:val="000000" w:themeColor="text1"/>
+          <w:sz w:val="32"/>
+          <w:szCs w:val="32"/>
+        </w:rPr>
+      </w:pPr>
       <w:bookmarkStart w:id="6" w:name="_Toc134312247"/>
       <w:bookmarkStart w:id="7" w:name="_Toc134312318"/>
       <w:r>
@@ -2788,78 +2768,6 @@
       </w:pPr>
       <w:bookmarkStart w:id="8" w:name="_Toc134312248"/>
       <w:bookmarkStart w:id="9" w:name="_Toc134312319"/>
-      <w:r>
-        <w:rPr>
-          <w:rFonts w:eastAsia="Times New Roman" w:cs="Times New Roman"/>
-          <w:b w:val="0"/>
-          <w:color w:val="auto"/>
-          <w:sz w:val="24"/>
-          <w:szCs w:val="24"/>
-        </w:rPr>
-        <w:t xml:space="preserve">El sistema de archivos </w:t>
-      </w:r>
-      <w:r>
-        <w:rPr>
-          <w:rFonts w:eastAsia="Times New Roman" w:cs="Times New Roman"/>
-          <w:b w:val="0"/>
-          <w:color w:val="auto"/>
-          <w:sz w:val="24"/>
-          <w:szCs w:val="24"/>
-        </w:rPr>
-        <w:t xml:space="preserve">para este laboratorio </w:t>
-      </w:r>
-      <w:r>
-        <w:rPr>
-          <w:rFonts w:eastAsia="Times New Roman" w:cs="Times New Roman"/>
-          <w:b w:val="0"/>
-          <w:color w:val="auto"/>
-          <w:sz w:val="24"/>
-          <w:szCs w:val="24"/>
-        </w:rPr>
-        <w:t xml:space="preserve">se diseñará </w:t>
-      </w:r>
-      <w:r>
-        <w:rPr>
-          <w:rFonts w:eastAsia="Times New Roman" w:cs="Times New Roman"/>
-          <w:b w:val="0"/>
-          <w:color w:val="auto"/>
-          <w:sz w:val="24"/>
-          <w:szCs w:val="24"/>
-        </w:rPr>
-        <w:t>e</w:t>
-      </w:r>
-      <w:r>
-        <w:rPr>
-          <w:rFonts w:eastAsia="Times New Roman" w:cs="Times New Roman"/>
-          <w:b w:val="0"/>
-          <w:color w:val="auto"/>
-          <w:sz w:val="24"/>
-          <w:szCs w:val="24"/>
-        </w:rPr>
-        <w:t xml:space="preserve"> implementará utilizando una combinación de hechos y reglas en </w:t>
-      </w:r>
-      <w:proofErr w:type="spellStart"/>
-      <w:r>
-        <w:rPr>
-          <w:rFonts w:eastAsia="Times New Roman" w:cs="Times New Roman"/>
-          <w:b w:val="0"/>
-          <w:color w:val="auto"/>
-          <w:sz w:val="24"/>
-          <w:szCs w:val="24"/>
-        </w:rPr>
-        <w:t>Prolog</w:t>
-      </w:r>
-      <w:proofErr w:type="spellEnd"/>
-      <w:r>
-        <w:rPr>
-          <w:rFonts w:eastAsia="Times New Roman" w:cs="Times New Roman"/>
-          <w:b w:val="0"/>
-          <w:color w:val="auto"/>
-          <w:sz w:val="24"/>
-          <w:szCs w:val="24"/>
-        </w:rPr>
-        <w:t>. A continuación, se detallan los principales elementos del diseño y la implementación:</w:t>
-      </w:r>
     </w:p>
     <w:p>
       <w:pPr>
@@ -2902,143 +2810,10 @@
     </w:p>
     <w:p>
       <w:pPr>
-        <w:pStyle w:val="Ttulo1"/>
-        <w:spacing w:before="0" w:line="360" w:lineRule="auto"/>
-        <w:jc w:val="both"/>
-        <w:rPr>
-          <w:rFonts w:eastAsia="Times New Roman" w:cs="Times New Roman"/>
-          <w:b w:val="0"/>
-          <w:color w:val="auto"/>
-          <w:sz w:val="24"/>
-          <w:szCs w:val="24"/>
-        </w:rPr>
+        <w:spacing w:line="360" w:lineRule="auto"/>
       </w:pPr>
       <w:bookmarkStart w:id="10" w:name="_Toc134312249"/>
       <w:bookmarkStart w:id="11" w:name="_Toc134312320"/>
-      <w:r>
-        <w:rPr>
-          <w:rFonts w:eastAsia="Times New Roman" w:cs="Times New Roman"/>
-          <w:b w:val="0"/>
-          <w:color w:val="auto"/>
-          <w:sz w:val="24"/>
-          <w:szCs w:val="24"/>
-        </w:rPr>
-        <w:t xml:space="preserve">La implementación de este laboratorio fue realizada a través del entorno virtual de </w:t>
-      </w:r>
-      <w:proofErr w:type="spellStart"/>
-      <w:r>
-        <w:rPr>
-          <w:rFonts w:eastAsia="Times New Roman" w:cs="Times New Roman"/>
-          <w:b w:val="0"/>
-          <w:color w:val="auto"/>
-          <w:sz w:val="24"/>
-          <w:szCs w:val="24"/>
-        </w:rPr>
-        <w:t>prolog</w:t>
-      </w:r>
-      <w:proofErr w:type="spellEnd"/>
-      <w:r>
-        <w:rPr>
-          <w:rFonts w:eastAsia="Times New Roman" w:cs="Times New Roman"/>
-          <w:b w:val="0"/>
-          <w:color w:val="auto"/>
-          <w:sz w:val="24"/>
-          <w:szCs w:val="24"/>
-        </w:rPr>
-        <w:t xml:space="preserve"> </w:t>
-      </w:r>
-      <w:hyperlink r:id="rId9" w:history="1">
-        <w:r>
-          <w:rPr>
-            <w:rFonts w:eastAsia="Times New Roman" w:cs="Times New Roman"/>
-            <w:b w:val="0"/>
-            <w:color w:val="4472C4" w:themeColor="accent1"/>
-            <w:sz w:val="24"/>
-            <w:szCs w:val="24"/>
-          </w:rPr>
-          <w:t>https://swish.swi-prolog.org/</w:t>
-        </w:r>
-      </w:hyperlink>
-      <w:r>
-        <w:rPr>
-          <w:rFonts w:eastAsia="Times New Roman" w:cs="Times New Roman"/>
-          <w:b w:val="0"/>
-          <w:color w:val="auto"/>
-          <w:sz w:val="24"/>
-          <w:szCs w:val="24"/>
-        </w:rPr>
-        <w:t xml:space="preserve"> </w:t>
-      </w:r>
-      <w:r>
-        <w:rPr>
-          <w:rFonts w:eastAsia="Times New Roman" w:cs="Times New Roman"/>
-          <w:b w:val="0"/>
-          <w:color w:val="auto"/>
-          <w:sz w:val="24"/>
-          <w:szCs w:val="24"/>
-        </w:rPr>
-        <w:t xml:space="preserve">por ser desarrollado en un equipo computacional con sistema operativo macOS Monterrey. Por lo anterior </w:t>
-      </w:r>
-      <w:r>
-        <w:rPr>
-          <w:rFonts w:eastAsia="Times New Roman" w:cs="Times New Roman"/>
-          <w:b w:val="0"/>
-          <w:color w:val="auto"/>
-          <w:sz w:val="24"/>
-          <w:szCs w:val="24"/>
-        </w:rPr>
-        <w:t xml:space="preserve">se recomienda la utilización </w:t>
-      </w:r>
-      <w:r>
-        <w:rPr>
-          <w:rFonts w:eastAsia="Times New Roman" w:cs="Times New Roman"/>
-          <w:b w:val="0"/>
-          <w:color w:val="auto"/>
-          <w:sz w:val="24"/>
-          <w:szCs w:val="24"/>
-        </w:rPr>
-        <w:t xml:space="preserve">de este entorno virtual </w:t>
-      </w:r>
-      <w:r>
-        <w:rPr>
-          <w:rFonts w:eastAsia="Times New Roman" w:cs="Times New Roman"/>
-          <w:b w:val="0"/>
-          <w:color w:val="auto"/>
-          <w:sz w:val="24"/>
-          <w:szCs w:val="24"/>
-        </w:rPr>
-        <w:t>para realizar las pruebas de funcionamiento</w:t>
-      </w:r>
-      <w:r>
-        <w:rPr>
-          <w:rFonts w:eastAsia="Times New Roman" w:cs="Times New Roman"/>
-          <w:b w:val="0"/>
-          <w:color w:val="auto"/>
-          <w:sz w:val="24"/>
-          <w:szCs w:val="24"/>
-        </w:rPr>
-        <w:t xml:space="preserve"> del código entregado</w:t>
-      </w:r>
-      <w:r>
-        <w:rPr>
-          <w:rFonts w:eastAsia="Times New Roman" w:cs="Times New Roman"/>
-          <w:b w:val="0"/>
-          <w:color w:val="auto"/>
-          <w:sz w:val="24"/>
-          <w:szCs w:val="24"/>
-        </w:rPr>
-        <w:t>.</w:t>
-      </w:r>
-    </w:p>
-    <w:p>
-      <w:pPr>
-        <w:spacing w:line="360" w:lineRule="auto"/>
-      </w:pPr>
-    </w:p>
-    <w:p>
-      <w:pPr>
-        <w:spacing w:line="360" w:lineRule="auto"/>
-      </w:pPr>
     </w:p>
     <w:p/>
     <w:p/>
@@ -3078,146 +2853,6 @@
           <w:szCs w:val="32"/>
         </w:rPr>
       </w:pPr>
-    </w:p>
-    <w:p>
-      <w:pPr>
-        <w:rPr>
-          <w:rFonts w:ascii="Arial Narrow" w:eastAsiaTheme="majorEastAsia" w:hAnsi="Arial Narrow" w:cstheme="majorBidi"/>
-          <w:b/>
-          <w:color w:val="000000" w:themeColor="text1"/>
-          <w:sz w:val="32"/>
-          <w:szCs w:val="32"/>
-        </w:rPr>
-      </w:pPr>
-    </w:p>
-    <w:p>
-      <w:pPr>
-        <w:spacing w:line="360" w:lineRule="auto"/>
-        <w:jc w:val="both"/>
-        <w:rPr>
-          <w:rFonts w:ascii="Arial Narrow" w:hAnsi="Arial Narrow"/>
-        </w:rPr>
-      </w:pPr>
-      <w:r>
-        <w:rPr>
-          <w:rFonts w:ascii="Arial Narrow" w:hAnsi="Arial Narrow"/>
-        </w:rPr>
-        <w:t xml:space="preserve">Para la ejecución de los algoritmos propuestos, debe abrir el archivo </w:t>
-      </w:r>
-      <w:r>
-        <w:rPr>
-          <w:rFonts w:ascii="Arial Narrow" w:hAnsi="Arial Narrow"/>
-        </w:rPr>
-        <w:t>lab2_13452929_Bustamante.pl</w:t>
-      </w:r>
-      <w:r>
-        <w:rPr>
-          <w:rFonts w:ascii="Arial Narrow" w:hAnsi="Arial Narrow"/>
-        </w:rPr>
-        <w:t xml:space="preserve">, seleccionar todo el contenido, </w:t>
-      </w:r>
-      <w:r>
-        <w:rPr>
-          <w:rFonts w:ascii="Arial Narrow" w:hAnsi="Arial Narrow"/>
-        </w:rPr>
-        <w:t xml:space="preserve">copiar y pegar en el editor virtual de </w:t>
-      </w:r>
-      <w:proofErr w:type="spellStart"/>
-      <w:r>
-        <w:rPr>
-          <w:rFonts w:ascii="Arial Narrow" w:hAnsi="Arial Narrow"/>
-        </w:rPr>
-        <w:t>prolog</w:t>
-      </w:r>
-      <w:proofErr w:type="spellEnd"/>
-      <w:r>
-        <w:rPr>
-          <w:rFonts w:ascii="Arial Narrow" w:hAnsi="Arial Narrow"/>
-        </w:rPr>
-        <w:t xml:space="preserve">, </w:t>
-      </w:r>
-      <w:hyperlink r:id="rId10" w:history="1">
-        <w:r>
-          <w:rPr>
-            <w:rFonts w:ascii="Arial Narrow" w:hAnsi="Arial Narrow"/>
-          </w:rPr>
-          <w:t>https://swish.swi-prolog.org/</w:t>
-        </w:r>
-      </w:hyperlink>
-    </w:p>
-    <w:p>
-      <w:pPr>
-        <w:spacing w:line="360" w:lineRule="auto"/>
-        <w:jc w:val="both"/>
-        <w:rPr>
-          <w:rFonts w:ascii="Arial Narrow" w:hAnsi="Arial Narrow"/>
-        </w:rPr>
-      </w:pPr>
-    </w:p>
-    <w:p>
-      <w:pPr>
-        <w:spacing w:line="360" w:lineRule="auto"/>
-        <w:jc w:val="both"/>
-        <w:rPr>
-          <w:rFonts w:ascii="Arial Narrow" w:hAnsi="Arial Narrow"/>
-        </w:rPr>
-      </w:pPr>
-      <w:r>
-        <w:rPr>
-          <w:rFonts w:ascii="Arial Narrow" w:hAnsi="Arial Narrow"/>
-        </w:rPr>
-        <w:t xml:space="preserve">Para hacer las pruebas de funcionamiento debe ingresar en el apartado para las consultas del intérprete de </w:t>
-      </w:r>
-      <w:proofErr w:type="spellStart"/>
-      <w:r>
-        <w:rPr>
-          <w:rFonts w:ascii="Arial Narrow" w:hAnsi="Arial Narrow"/>
-        </w:rPr>
-        <w:t>prolog</w:t>
-      </w:r>
-      <w:proofErr w:type="spellEnd"/>
-      <w:r>
-        <w:rPr>
-          <w:rFonts w:ascii="Arial Narrow" w:hAnsi="Arial Narrow"/>
-        </w:rPr>
-        <w:t xml:space="preserve">, lo </w:t>
-      </w:r>
-      <w:r>
-        <w:rPr>
-          <w:rFonts w:ascii="Arial Narrow" w:hAnsi="Arial Narrow"/>
-        </w:rPr>
-        <w:t xml:space="preserve">que se encuentra en el contenido del archivo, </w:t>
-      </w:r>
-      <w:r>
-        <w:rPr>
-          <w:rFonts w:ascii="Arial Narrow" w:hAnsi="Arial Narrow"/>
-        </w:rPr>
-        <w:t>pruebas_13452929_Bustamante.pl</w:t>
-      </w:r>
-    </w:p>
-    <w:p>
-      <w:pPr>
-        <w:spacing w:line="360" w:lineRule="auto"/>
-        <w:jc w:val="both"/>
-        <w:rPr>
-          <w:rFonts w:ascii="Arial Narrow" w:hAnsi="Arial Narrow"/>
-        </w:rPr>
-      </w:pPr>
-    </w:p>
-    <w:p>
-      <w:pPr>
-        <w:spacing w:line="360" w:lineRule="auto"/>
-        <w:jc w:val="both"/>
-        <w:rPr>
-          <w:rFonts w:ascii="Arial Narrow" w:hAnsi="Arial Narrow"/>
-        </w:rPr>
-      </w:pPr>
-      <w:r>
-        <w:rPr>
-          <w:rFonts w:ascii="Arial Narrow" w:hAnsi="Arial Narrow"/>
-        </w:rPr>
-        <w:t>Para crear unidades de disco se debe considerar escribir la letra del disco junto con “:”, para una mejor visualización.</w:t>
-      </w:r>
     </w:p>
     <w:p>
       <w:pPr>
@@ -3810,14 +3445,6 @@
                 <w:szCs w:val="22"/>
               </w:rPr>
             </w:pPr>
-            <w:r>
-              <w:rPr>
-                <w:b w:val="0"/>
-                <w:sz w:val="22"/>
-                <w:szCs w:val="22"/>
-              </w:rPr>
-              <w:t>2</w:t>
-            </w:r>
           </w:p>
         </w:tc>
         <w:tc>
@@ -3833,14 +3460,6 @@
                 <w:szCs w:val="22"/>
               </w:rPr>
             </w:pPr>
-            <w:r>
-              <w:rPr>
-                <w:b w:val="0"/>
-                <w:sz w:val="22"/>
-                <w:szCs w:val="22"/>
-              </w:rPr>
-              <w:t>2</w:t>
-            </w:r>
           </w:p>
         </w:tc>
         <w:tc>
@@ -3856,14 +3475,6 @@
                 <w:szCs w:val="22"/>
               </w:rPr>
             </w:pPr>
-            <w:r>
-              <w:rPr>
-                <w:b w:val="0"/>
-                <w:sz w:val="22"/>
-                <w:szCs w:val="22"/>
-              </w:rPr>
-              <w:t>0</w:t>
-            </w:r>
           </w:p>
         </w:tc>
         <w:tc>
@@ -3995,32 +3606,6 @@
                 <w:szCs w:val="22"/>
               </w:rPr>
             </w:pPr>
-            <w:r>
-              <w:rPr>
-                <w:b w:val="0"/>
-                <w:sz w:val="22"/>
-                <w:szCs w:val="22"/>
-              </w:rPr>
-              <w:t xml:space="preserve">2, </w:t>
-            </w:r>
-            <w:proofErr w:type="spellStart"/>
-            <w:r>
-              <w:rPr>
-                <w:b w:val="0"/>
-                <w:sz w:val="22"/>
-                <w:szCs w:val="22"/>
-              </w:rPr>
-              <w:t>uni</w:t>
-            </w:r>
-            <w:proofErr w:type="spellEnd"/>
-            <w:r>
-              <w:rPr>
-                <w:b w:val="0"/>
-                <w:sz w:val="22"/>
-                <w:szCs w:val="22"/>
-              </w:rPr>
-              <w:t>. creadas</w:t>
-            </w:r>
           </w:p>
         </w:tc>
         <w:tc>
@@ -4036,14 +3621,6 @@
                 <w:szCs w:val="22"/>
               </w:rPr>
             </w:pPr>
-            <w:r>
-              <w:rPr>
-                <w:b w:val="0"/>
-                <w:sz w:val="22"/>
-                <w:szCs w:val="22"/>
-              </w:rPr>
-              <w:t>2</w:t>
-            </w:r>
           </w:p>
         </w:tc>
         <w:tc>
@@ -4059,14 +3636,6 @@
                 <w:szCs w:val="22"/>
               </w:rPr>
             </w:pPr>
-            <w:r>
-              <w:rPr>
-                <w:b w:val="0"/>
-                <w:sz w:val="22"/>
-                <w:szCs w:val="22"/>
-              </w:rPr>
-              <w:t>0</w:t>
-            </w:r>
           </w:p>
         </w:tc>
         <w:tc>
@@ -4198,14 +3767,6 @@
                 <w:szCs w:val="22"/>
               </w:rPr>
             </w:pPr>
-            <w:r>
-              <w:rPr>
-                <w:b w:val="0"/>
-                <w:sz w:val="22"/>
-                <w:szCs w:val="22"/>
-              </w:rPr>
-              <w:t>3, si no existe usuario, se crea</w:t>
-            </w:r>
           </w:p>
         </w:tc>
         <w:tc>
@@ -4221,14 +3782,6 @@
                 <w:szCs w:val="22"/>
               </w:rPr>
             </w:pPr>
-            <w:r>
-              <w:rPr>
-                <w:b w:val="0"/>
-                <w:sz w:val="22"/>
-                <w:szCs w:val="22"/>
-              </w:rPr>
-              <w:t>3</w:t>
-            </w:r>
           </w:p>
         </w:tc>
         <w:tc>
@@ -4244,14 +3797,6 @@
                 <w:szCs w:val="22"/>
               </w:rPr>
             </w:pPr>
-            <w:r>
-              <w:rPr>
-                <w:b w:val="0"/>
-                <w:sz w:val="22"/>
-                <w:szCs w:val="22"/>
-              </w:rPr>
-              <w:t>0</w:t>
-            </w:r>
           </w:p>
         </w:tc>
         <w:tc>
@@ -4383,14 +3928,6 @@
                 <w:szCs w:val="22"/>
               </w:rPr>
             </w:pPr>
-            <w:r>
-              <w:rPr>
-                <w:b w:val="0"/>
-                <w:sz w:val="22"/>
-                <w:szCs w:val="22"/>
-              </w:rPr>
-              <w:t>2</w:t>
-            </w:r>
           </w:p>
         </w:tc>
         <w:tc>
@@ -4406,14 +3943,6 @@
                 <w:szCs w:val="22"/>
               </w:rPr>
             </w:pPr>
-            <w:r>
-              <w:rPr>
-                <w:b w:val="0"/>
-                <w:sz w:val="22"/>
-                <w:szCs w:val="22"/>
-              </w:rPr>
-              <w:t>1</w:t>
-            </w:r>
           </w:p>
         </w:tc>
         <w:tc>
@@ -4429,14 +3958,6 @@
                 <w:szCs w:val="22"/>
               </w:rPr>
             </w:pPr>
-            <w:r>
-              <w:rPr>
-                <w:b w:val="0"/>
-                <w:sz w:val="22"/>
-                <w:szCs w:val="22"/>
-              </w:rPr>
-              <w:t>1</w:t>
-            </w:r>
           </w:p>
         </w:tc>
         <w:tc>
@@ -4452,22 +3973,6 @@
                 <w:szCs w:val="22"/>
               </w:rPr>
             </w:pPr>
-            <w:r>
-              <w:rPr>
-                <w:b w:val="0"/>
-                <w:sz w:val="22"/>
-                <w:szCs w:val="22"/>
-              </w:rPr>
-              <w:t xml:space="preserve">Usuario no existe en </w:t>
-            </w:r>
-            <w:r>
-              <w:rPr>
-                <w:b w:val="0"/>
-                <w:sz w:val="22"/>
-                <w:szCs w:val="22"/>
-              </w:rPr>
-              <w:t>lista de usuarios</w:t>
-            </w:r>
           </w:p>
         </w:tc>
       </w:tr>
@@ -4584,14 +4089,6 @@
                 <w:szCs w:val="22"/>
               </w:rPr>
             </w:pPr>
-            <w:r>
-              <w:rPr>
-                <w:b w:val="0"/>
-                <w:sz w:val="22"/>
-                <w:szCs w:val="22"/>
-              </w:rPr>
-              <w:t>2</w:t>
-            </w:r>
           </w:p>
         </w:tc>
         <w:tc>
@@ -4607,14 +4104,6 @@
                 <w:szCs w:val="22"/>
               </w:rPr>
             </w:pPr>
-            <w:r>
-              <w:rPr>
-                <w:b w:val="0"/>
-                <w:sz w:val="22"/>
-                <w:szCs w:val="22"/>
-              </w:rPr>
-              <w:t>2</w:t>
-            </w:r>
           </w:p>
         </w:tc>
         <w:tc>
@@ -4749,14 +4238,6 @@
                 <w:szCs w:val="22"/>
               </w:rPr>
             </w:pPr>
-            <w:r>
-              <w:rPr>
-                <w:b w:val="0"/>
-                <w:sz w:val="22"/>
-                <w:szCs w:val="22"/>
-              </w:rPr>
-              <w:t>2</w:t>
-            </w:r>
           </w:p>
         </w:tc>
         <w:tc>
@@ -4772,14 +4253,6 @@
                 <w:szCs w:val="22"/>
               </w:rPr>
             </w:pPr>
-            <w:r>
-              <w:rPr>
-                <w:b w:val="0"/>
-                <w:sz w:val="22"/>
-                <w:szCs w:val="22"/>
-              </w:rPr>
-              <w:t>1</w:t>
-            </w:r>
           </w:p>
         </w:tc>
         <w:tc>
@@ -4795,14 +4268,6 @@
                 <w:szCs w:val="22"/>
               </w:rPr>
             </w:pPr>
-            <w:r>
-              <w:rPr>
-                <w:b w:val="0"/>
-                <w:sz w:val="22"/>
-                <w:szCs w:val="22"/>
-              </w:rPr>
-              <w:t>1</w:t>
-            </w:r>
           </w:p>
         </w:tc>
         <w:tc>
@@ -4818,22 +4283,6 @@
                 <w:szCs w:val="22"/>
               </w:rPr>
             </w:pPr>
-            <w:r>
-              <w:rPr>
-                <w:b w:val="0"/>
-                <w:sz w:val="22"/>
-                <w:szCs w:val="22"/>
-              </w:rPr>
-              <w:t>Unidad no existe</w:t>
-            </w:r>
-            <w:r>
-              <w:rPr>
-                <w:b w:val="0"/>
-                <w:sz w:val="22"/>
-                <w:szCs w:val="22"/>
-              </w:rPr>
-              <w:t xml:space="preserve"> en lista de unidades</w:t>
-            </w:r>
           </w:p>
         </w:tc>
       </w:tr>
@@ -4920,21 +4369,12 @@
           <w:p>
             <w:pPr>
               <w:pStyle w:val="Ttulo1"/>
-              <w:jc w:val="center"/>
-              <w:rPr>
-                <w:b w:val="0"/>
-                <w:sz w:val="22"/>
-                <w:szCs w:val="22"/>
-              </w:rPr>
-            </w:pPr>
-            <w:r>
-              <w:rPr>
-                <w:b w:val="0"/>
-                <w:sz w:val="22"/>
-                <w:szCs w:val="22"/>
-              </w:rPr>
-              <w:t>0,75</w:t>
-            </w:r>
+              <w:rPr>
+                <w:b w:val="0"/>
+                <w:sz w:val="22"/>
+                <w:szCs w:val="22"/>
+              </w:rPr>
+            </w:pPr>
           </w:p>
         </w:tc>
         <w:tc>
@@ -4950,14 +4390,6 @@
                 <w:szCs w:val="22"/>
               </w:rPr>
             </w:pPr>
-            <w:r>
-              <w:rPr>
-                <w:b w:val="0"/>
-                <w:sz w:val="22"/>
-                <w:szCs w:val="22"/>
-              </w:rPr>
-              <w:t>4</w:t>
-            </w:r>
           </w:p>
         </w:tc>
         <w:tc>
@@ -4973,14 +4405,6 @@
                 <w:szCs w:val="22"/>
               </w:rPr>
             </w:pPr>
-            <w:r>
-              <w:rPr>
-                <w:b w:val="0"/>
-                <w:sz w:val="22"/>
-                <w:szCs w:val="22"/>
-              </w:rPr>
-              <w:t>1</w:t>
-            </w:r>
           </w:p>
         </w:tc>
         <w:tc>
@@ -4996,14 +4420,6 @@
                 <w:szCs w:val="22"/>
               </w:rPr>
             </w:pPr>
-            <w:r>
-              <w:rPr>
-                <w:b w:val="0"/>
-                <w:sz w:val="22"/>
-                <w:szCs w:val="22"/>
-              </w:rPr>
-              <w:t>3</w:t>
-            </w:r>
           </w:p>
         </w:tc>
         <w:tc>
@@ -5019,30 +4435,6 @@
                 <w:szCs w:val="22"/>
               </w:rPr>
             </w:pPr>
-            <w:r>
-              <w:rPr>
-                <w:b w:val="0"/>
-                <w:sz w:val="22"/>
-                <w:szCs w:val="22"/>
-              </w:rPr>
-              <w:t xml:space="preserve">No asignaba bien los </w:t>
-            </w:r>
-            <w:r>
-              <w:rPr>
-                <w:b w:val="0"/>
-                <w:sz w:val="22"/>
-                <w:szCs w:val="22"/>
-              </w:rPr>
-              <w:t>predicados</w:t>
-            </w:r>
-            <w:r>
-              <w:rPr>
-                <w:b w:val="0"/>
-                <w:sz w:val="22"/>
-                <w:szCs w:val="22"/>
-              </w:rPr>
-              <w:t>.</w:t>
-            </w:r>
           </w:p>
         </w:tc>
       </w:tr>
@@ -5287,22 +4679,6 @@
                 <w:szCs w:val="22"/>
               </w:rPr>
             </w:pPr>
-            <w:r>
-              <w:rPr>
-                <w:b w:val="0"/>
-                <w:sz w:val="22"/>
-                <w:szCs w:val="22"/>
-              </w:rPr>
-              <w:t>0,</w:t>
-            </w:r>
-            <w:r>
-              <w:rPr>
-                <w:b w:val="0"/>
-                <w:sz w:val="22"/>
-                <w:szCs w:val="22"/>
-              </w:rPr>
-              <w:t>05</w:t>
-            </w:r>
           </w:p>
         </w:tc>
         <w:tc>
@@ -5318,14 +4694,6 @@
                 <w:szCs w:val="22"/>
               </w:rPr>
             </w:pPr>
-            <w:r>
-              <w:rPr>
-                <w:b w:val="0"/>
-                <w:sz w:val="22"/>
-                <w:szCs w:val="22"/>
-              </w:rPr>
-              <w:t>3</w:t>
-            </w:r>
           </w:p>
         </w:tc>
         <w:tc>
@@ -5341,14 +4709,6 @@
                 <w:szCs w:val="22"/>
               </w:rPr>
             </w:pPr>
-            <w:r>
-              <w:rPr>
-                <w:b w:val="0"/>
-                <w:sz w:val="22"/>
-                <w:szCs w:val="22"/>
-              </w:rPr>
-              <w:t>1</w:t>
-            </w:r>
           </w:p>
         </w:tc>
         <w:tc>
@@ -5364,14 +4724,6 @@
                 <w:szCs w:val="22"/>
               </w:rPr>
             </w:pPr>
-            <w:r>
-              <w:rPr>
-                <w:b w:val="0"/>
-                <w:sz w:val="22"/>
-                <w:szCs w:val="22"/>
-              </w:rPr>
-              <w:t>2</w:t>
-            </w:r>
           </w:p>
         </w:tc>
         <w:tc>
@@ -5387,78 +4739,6 @@
                 <w:szCs w:val="22"/>
               </w:rPr>
             </w:pPr>
-            <w:r>
-              <w:rPr>
-                <w:b w:val="0"/>
-                <w:sz w:val="22"/>
-                <w:szCs w:val="22"/>
-              </w:rPr>
-              <w:t>N</w:t>
-            </w:r>
-            <w:r>
-              <w:rPr>
-                <w:b w:val="0"/>
-                <w:sz w:val="22"/>
-                <w:szCs w:val="22"/>
-              </w:rPr>
-              <w:t xml:space="preserve">o logra </w:t>
-            </w:r>
-            <w:r>
-              <w:rPr>
-                <w:b w:val="0"/>
-                <w:sz w:val="22"/>
-                <w:szCs w:val="22"/>
-              </w:rPr>
-              <w:t>mostrar agregar el</w:t>
-            </w:r>
-            <w:r>
-              <w:rPr>
-                <w:b w:val="0"/>
-                <w:sz w:val="22"/>
-                <w:szCs w:val="22"/>
-              </w:rPr>
-              <w:t xml:space="preserve"> archivo</w:t>
-            </w:r>
-            <w:r>
-              <w:rPr>
-                <w:b w:val="0"/>
-                <w:sz w:val="22"/>
-                <w:szCs w:val="22"/>
-              </w:rPr>
-              <w:t xml:space="preserve"> </w:t>
-            </w:r>
-            <w:r>
-              <w:rPr>
-                <w:b w:val="0"/>
-                <w:sz w:val="22"/>
-                <w:szCs w:val="22"/>
-              </w:rPr>
-              <w:t xml:space="preserve">a pesar que </w:t>
-            </w:r>
-            <w:r>
-              <w:rPr>
-                <w:b w:val="0"/>
-                <w:sz w:val="22"/>
-                <w:szCs w:val="22"/>
-              </w:rPr>
-              <w:t>en la ejecución paso a paso se ve</w:t>
-            </w:r>
-            <w:r>
-              <w:rPr>
-                <w:b w:val="0"/>
-                <w:sz w:val="22"/>
-                <w:szCs w:val="22"/>
-              </w:rPr>
-              <w:t xml:space="preserve"> que los agrega a la lista</w:t>
-            </w:r>
-            <w:r>
-              <w:rPr>
-                <w:b w:val="0"/>
-                <w:sz w:val="22"/>
-                <w:szCs w:val="22"/>
-              </w:rPr>
-              <w:t>.</w:t>
-            </w:r>
           </w:p>
         </w:tc>
       </w:tr>
@@ -6194,198 +5474,6 @@
     </w:p>
     <w:p>
       <w:pPr>
-        <w:pStyle w:val="Ttulo1"/>
-      </w:pPr>
-      <w:r>
-        <w:t>Conclusiones</w:t>
-      </w:r>
-      <w:bookmarkEnd w:id="14"/>
-      <w:bookmarkEnd w:id="15"/>
-    </w:p>
-    <w:p/>
-    <w:p>
-      <w:pPr>
-        <w:spacing w:line="360" w:lineRule="auto"/>
-        <w:jc w:val="both"/>
-        <w:rPr>
-          <w:rFonts w:ascii="Arial Narrow" w:hAnsi="Arial Narrow"/>
-        </w:rPr>
-      </w:pPr>
-    </w:p>
-    <w:p>
-      <w:pPr>
-        <w:spacing w:line="360" w:lineRule="auto"/>
-        <w:jc w:val="both"/>
-        <w:rPr>
-          <w:rFonts w:ascii="Arial Narrow" w:hAnsi="Arial Narrow"/>
-        </w:rPr>
-      </w:pPr>
-      <w:r>
-        <w:rPr>
-          <w:rFonts w:ascii="Arial Narrow" w:hAnsi="Arial Narrow"/>
-        </w:rPr>
-        <w:t>En este proyecto</w:t>
-      </w:r>
-      <w:r>
-        <w:rPr>
-          <w:rFonts w:ascii="Arial Narrow" w:hAnsi="Arial Narrow"/>
-        </w:rPr>
-        <w:t xml:space="preserve"> de laboratorio 2</w:t>
-      </w:r>
-      <w:r>
-        <w:rPr>
-          <w:rFonts w:ascii="Arial Narrow" w:hAnsi="Arial Narrow"/>
-        </w:rPr>
-        <w:t>,</w:t>
-      </w:r>
-      <w:r>
-        <w:rPr>
-          <w:rFonts w:ascii="Arial Narrow" w:hAnsi="Arial Narrow"/>
-        </w:rPr>
-        <w:t xml:space="preserve"> de la asignatura de paradigmas de la programación,</w:t>
-      </w:r>
-      <w:r>
-        <w:rPr>
-          <w:rFonts w:ascii="Arial Narrow" w:hAnsi="Arial Narrow"/>
-        </w:rPr>
-        <w:t xml:space="preserve"> se ha logrado desarrollar con éxito </w:t>
-      </w:r>
-      <w:r>
-        <w:rPr>
-          <w:rFonts w:ascii="Arial Narrow" w:hAnsi="Arial Narrow"/>
-        </w:rPr>
-        <w:t>parte de la</w:t>
-      </w:r>
-      <w:r>
-        <w:rPr>
-          <w:rFonts w:ascii="Arial Narrow" w:hAnsi="Arial Narrow"/>
-        </w:rPr>
-        <w:t xml:space="preserve"> simulación de un sistema de archivos utilizando el lenguaje de programación </w:t>
-      </w:r>
-      <w:proofErr w:type="spellStart"/>
-      <w:r>
-        <w:rPr>
-          <w:rFonts w:ascii="Arial Narrow" w:hAnsi="Arial Narrow"/>
-        </w:rPr>
-        <w:t>Prolog</w:t>
-      </w:r>
-      <w:proofErr w:type="spellEnd"/>
-      <w:r>
-        <w:rPr>
-          <w:rFonts w:ascii="Arial Narrow" w:hAnsi="Arial Narrow"/>
-        </w:rPr>
-        <w:t xml:space="preserve">. A través del diseño y la implementación de reglas y hechos, se ha creado una herramienta para gestionar la organización, manipulación </w:t>
-      </w:r>
-      <w:r>
-        <w:rPr>
-          <w:rFonts w:ascii="Arial Narrow" w:hAnsi="Arial Narrow"/>
-        </w:rPr>
-        <w:t xml:space="preserve">de </w:t>
-      </w:r>
-      <w:r>
-        <w:rPr>
-          <w:rFonts w:ascii="Arial Narrow" w:hAnsi="Arial Narrow"/>
-        </w:rPr>
-        <w:t>archivos</w:t>
-      </w:r>
-      <w:r>
-        <w:rPr>
-          <w:rFonts w:ascii="Arial Narrow" w:hAnsi="Arial Narrow"/>
-        </w:rPr>
-        <w:t>, unidades de disco</w:t>
-      </w:r>
-      <w:r>
-        <w:rPr>
-          <w:rFonts w:ascii="Arial Narrow" w:hAnsi="Arial Narrow"/>
-        </w:rPr>
-        <w:t xml:space="preserve"> y directorios.</w:t>
-      </w:r>
-    </w:p>
-    <w:p>
-      <w:pPr>
-        <w:spacing w:line="360" w:lineRule="auto"/>
-        <w:jc w:val="both"/>
-        <w:rPr>
-          <w:rFonts w:ascii="Arial Narrow" w:hAnsi="Arial Narrow"/>
-        </w:rPr>
-      </w:pPr>
-    </w:p>
-    <w:p>
-      <w:pPr>
-        <w:spacing w:line="360" w:lineRule="auto"/>
-        <w:jc w:val="both"/>
-        <w:rPr>
-          <w:rFonts w:ascii="Arial Narrow" w:hAnsi="Arial Narrow"/>
-        </w:rPr>
-      </w:pPr>
-      <w:r>
-        <w:rPr>
-          <w:rFonts w:ascii="Arial Narrow" w:hAnsi="Arial Narrow"/>
-        </w:rPr>
-        <w:t xml:space="preserve">En resumen, el paradigma funcional se basa en la composición de funciones matemáticas puras, evitando efectos secundarios y dependencia del estado global. Promueve la transparencia referencial, la inmutabilidad de los datos y el uso de técnicas como el cálculo lambda, funciones de alto orden y la </w:t>
-      </w:r>
-      <w:proofErr w:type="spellStart"/>
-      <w:r>
-        <w:rPr>
-          <w:rFonts w:ascii="Arial Narrow" w:hAnsi="Arial Narrow"/>
-        </w:rPr>
-        <w:t>currificación</w:t>
-      </w:r>
-      <w:proofErr w:type="spellEnd"/>
-      <w:r>
-        <w:rPr>
-          <w:rFonts w:ascii="Arial Narrow" w:hAnsi="Arial Narrow"/>
-        </w:rPr>
-        <w:t>. Al adoptar este enfoque, los programadores pueden crear sistemas más seguros, modulares y expresivos, permitiendo una mayor facilidad para razonar sobre el comportamiento del programa.</w:t>
-      </w:r>
-    </w:p>
-    <w:p>
-      <w:pPr>
-        <w:spacing w:line="360" w:lineRule="auto"/>
-        <w:jc w:val="both"/>
-        <w:rPr>
-          <w:rFonts w:ascii="Arial Narrow" w:hAnsi="Arial Narrow"/>
-        </w:rPr>
-      </w:pPr>
-    </w:p>
-    <w:p>
-      <w:pPr>
-        <w:spacing w:line="360" w:lineRule="auto"/>
-        <w:jc w:val="both"/>
-        <w:rPr>
-          <w:rFonts w:ascii="Arial Narrow" w:hAnsi="Arial Narrow"/>
-        </w:rPr>
-      </w:pPr>
-    </w:p>
-    <w:p>
-      <w:pPr>
-        <w:pStyle w:val="Ttulo1"/>
-      </w:pPr>
-      <w:bookmarkStart w:id="16" w:name="_Toc134312252"/>
-      <w:bookmarkStart w:id="17" w:name="_Toc134312323"/>
-    </w:p>
-    <w:p>
-      <w:pPr>
-        <w:pStyle w:val="Ttulo1"/>
-      </w:pPr>
-    </w:p>
-    <w:p>
-      <w:pPr>
-        <w:pStyle w:val="Ttulo1"/>
-      </w:pPr>
-    </w:p>
-    <w:p>
-      <w:pPr>
-        <w:pStyle w:val="Ttulo1"/>
-      </w:pPr>
-    </w:p>
-    <w:p>
-      <w:pPr>
-        <w:pStyle w:val="Ttulo1"/>
-      </w:pPr>
-    </w:p>
-    <w:p>
-      <w:pPr>
         <w:rPr>
           <w:rFonts w:ascii="Arial Narrow" w:eastAsiaTheme="majorEastAsia" w:hAnsi="Arial Narrow" w:cstheme="majorBidi"/>
           <w:b/>
@@ -6402,6 +5490,86 @@
       <w:pPr>
         <w:pStyle w:val="Ttulo1"/>
       </w:pPr>
+      <w:r>
+        <w:lastRenderedPageBreak/>
+        <w:t>Conclusiones</w:t>
+      </w:r>
+      <w:bookmarkEnd w:id="14"/>
+      <w:bookmarkEnd w:id="15"/>
+    </w:p>
+    <w:p/>
+    <w:p>
+      <w:pPr>
+        <w:spacing w:line="360" w:lineRule="auto"/>
+        <w:jc w:val="both"/>
+        <w:rPr>
+          <w:rFonts w:ascii="Arial Narrow" w:hAnsi="Arial Narrow"/>
+        </w:rPr>
+      </w:pPr>
+    </w:p>
+    <w:p>
+      <w:pPr>
+        <w:spacing w:line="360" w:lineRule="auto"/>
+        <w:jc w:val="both"/>
+        <w:rPr>
+          <w:rFonts w:ascii="Arial Narrow" w:hAnsi="Arial Narrow"/>
+        </w:rPr>
+      </w:pPr>
+    </w:p>
+    <w:p>
+      <w:pPr>
+        <w:spacing w:line="360" w:lineRule="auto"/>
+        <w:jc w:val="both"/>
+        <w:rPr>
+          <w:rFonts w:ascii="Arial Narrow" w:hAnsi="Arial Narrow"/>
+        </w:rPr>
+      </w:pPr>
+    </w:p>
+    <w:p>
+      <w:pPr>
+        <w:pStyle w:val="Ttulo1"/>
+      </w:pPr>
+      <w:bookmarkStart w:id="16" w:name="_Toc134312252"/>
+      <w:bookmarkStart w:id="17" w:name="_Toc134312323"/>
+    </w:p>
+    <w:p>
+      <w:pPr>
+        <w:pStyle w:val="Ttulo1"/>
+      </w:pPr>
+    </w:p>
+    <w:p>
+      <w:pPr>
+        <w:pStyle w:val="Ttulo1"/>
+      </w:pPr>
+    </w:p>
+    <w:p>
+      <w:pPr>
+        <w:pStyle w:val="Ttulo1"/>
+      </w:pPr>
+    </w:p>
+    <w:p>
+      <w:pPr>
+        <w:pStyle w:val="Ttulo1"/>
+      </w:pPr>
+    </w:p>
+    <w:p>
+      <w:pPr>
+        <w:rPr>
+          <w:rFonts w:ascii="Arial Narrow" w:eastAsiaTheme="majorEastAsia" w:hAnsi="Arial Narrow" w:cstheme="majorBidi"/>
+          <w:b/>
+          <w:color w:val="000000" w:themeColor="text1"/>
+          <w:sz w:val="32"/>
+          <w:szCs w:val="32"/>
+        </w:rPr>
+      </w:pPr>
+      <w:r>
+        <w:br w:type="page"/>
+      </w:r>
+    </w:p>
+    <w:p>
+      <w:pPr>
+        <w:pStyle w:val="Ttulo1"/>
+      </w:pPr>
     </w:p>
     <w:p>
       <w:pPr>
@@ -6424,82 +5592,28 @@
     </w:p>
     <w:p>
       <w:pPr>
-        <w:pStyle w:val="Prrafodelista"/>
-        <w:numPr>
-          <w:ilvl w:val="0"/>
-          <w:numId w:val="8"/>
-        </w:numPr>
         <w:spacing w:line="360" w:lineRule="auto"/>
         <w:jc w:val="both"/>
         <w:rPr>
           <w:rFonts w:ascii="Arial Narrow" w:hAnsi="Arial Narrow"/>
-        </w:rPr>
-      </w:pPr>
-      <w:proofErr w:type="spellStart"/>
-      <w:r>
-        <w:rPr>
-          <w:rFonts w:ascii="Arial Narrow" w:hAnsi="Arial Narrow"/>
-        </w:rPr>
-        <w:t>Swi-prolog</w:t>
-      </w:r>
-      <w:proofErr w:type="spellEnd"/>
-      <w:r>
-        <w:rPr>
-          <w:rFonts w:ascii="Arial Narrow" w:hAnsi="Arial Narrow"/>
-        </w:rPr>
-        <w:t xml:space="preserve">, Reference manual. </w:t>
-      </w:r>
-      <w:r>
-        <w:rPr>
-          <w:rFonts w:ascii="Arial Narrow" w:hAnsi="Arial Narrow"/>
-        </w:rPr>
-        <w:t>https://www.swi-prolog.org/pldoc/doc_for?object=manual</w:t>
-      </w:r>
-    </w:p>
-    <w:p>
-      <w:pPr>
-        <w:pStyle w:val="Prrafodelista"/>
-        <w:numPr>
-          <w:ilvl w:val="0"/>
-          <w:numId w:val="8"/>
-        </w:numPr>
+          <w:lang w:val="es-ES"/>
+        </w:rPr>
+      </w:pPr>
+    </w:p>
+    <w:p>
+      <w:pPr>
         <w:spacing w:line="360" w:lineRule="auto"/>
         <w:jc w:val="both"/>
         <w:rPr>
           <w:rFonts w:ascii="Arial Narrow" w:hAnsi="Arial Narrow"/>
-        </w:rPr>
-      </w:pPr>
-      <w:r>
-        <w:rPr>
-          <w:rFonts w:ascii="Arial Narrow" w:hAnsi="Arial Narrow"/>
-        </w:rPr>
-        <w:t>Campus Virtual, (2023). Paradigmas de Programación. https://uvirtual.usach.cl/moodle/</w:t>
-      </w:r>
-    </w:p>
-    <w:p>
-      <w:pPr>
-        <w:spacing w:line="360" w:lineRule="auto"/>
-        <w:jc w:val="both"/>
-        <w:rPr>
-          <w:rFonts w:ascii="Arial Narrow" w:hAnsi="Arial Narrow"/>
           <w:lang w:val="es-ES"/>
         </w:rPr>
       </w:pPr>
     </w:p>
-    <w:p>
-      <w:pPr>
-        <w:spacing w:line="360" w:lineRule="auto"/>
-        <w:jc w:val="both"/>
-        <w:rPr>
-          <w:rFonts w:ascii="Arial Narrow" w:hAnsi="Arial Narrow"/>
-          <w:lang w:val="es-ES"/>
-        </w:rPr>
-      </w:pPr>
-    </w:p>
     <w:sectPr>
-      <w:headerReference w:type="default" r:id="rId11"/>
-      <w:footerReference w:type="default" r:id="rId12"/>
-      <w:footerReference w:type="first" r:id="rId13"/>
+      <w:headerReference w:type="default" r:id="rId9"/>
+      <w:footerReference w:type="default" r:id="rId10"/>
+      <w:footerReference w:type="first" r:id="rId11"/>
       <w:pgSz w:w="12240" w:h="15840"/>
       <w:pgMar w:top="1417" w:right="1701" w:bottom="1417" w:left="1701" w:header="708" w:footer="708" w:gutter="0"/>
       <w:pgNumType w:start="0"/>

</xml_diff>

<commit_message>
Avance Informe - Sección Análisis del problema listo
</commit_message>
<xml_diff>
--- a/Informe_13452929_Bustamante.docx
+++ b/Informe_13452929_Bustamante.docx
@@ -2717,6 +2717,194 @@
           <w:rFonts w:ascii="Arial Narrow" w:hAnsi="Arial Narrow"/>
         </w:rPr>
       </w:pPr>
+      <w:bookmarkStart w:id="6" w:name="_Toc134312247"/>
+      <w:bookmarkStart w:id="7" w:name="_Toc134312318"/>
+      <w:r>
+        <w:rPr>
+          <w:rFonts w:ascii="Arial Narrow" w:hAnsi="Arial Narrow"/>
+        </w:rPr>
+        <w:t xml:space="preserve">El problema principal se centra en el diseño y la implementación de </w:t>
+      </w:r>
+      <w:r>
+        <w:rPr>
+          <w:rFonts w:ascii="Arial Narrow" w:hAnsi="Arial Narrow"/>
+        </w:rPr>
+        <w:t>algoritmos</w:t>
+      </w:r>
+      <w:r>
+        <w:rPr>
+          <w:rFonts w:ascii="Arial Narrow" w:hAnsi="Arial Narrow"/>
+        </w:rPr>
+        <w:t xml:space="preserve"> necesarios para simular un sistema de archivos eficiente y funcional en el paradigma funcional de </w:t>
+      </w:r>
+      <w:proofErr w:type="spellStart"/>
+      <w:r>
+        <w:rPr>
+          <w:rFonts w:ascii="Arial Narrow" w:hAnsi="Arial Narrow"/>
+        </w:rPr>
+        <w:t>Scheme</w:t>
+      </w:r>
+      <w:proofErr w:type="spellEnd"/>
+      <w:r>
+        <w:rPr>
+          <w:rFonts w:ascii="Arial Narrow" w:hAnsi="Arial Narrow"/>
+        </w:rPr>
+        <w:t>. Durante el análisis del problema, se deben tener en cuenta las siguientes consideraciones clave:</w:t>
+      </w:r>
+    </w:p>
+    <w:p>
+      <w:pPr>
+        <w:spacing w:line="360" w:lineRule="auto"/>
+        <w:jc w:val="both"/>
+        <w:rPr>
+          <w:rFonts w:ascii="Arial Narrow" w:hAnsi="Arial Narrow"/>
+        </w:rPr>
+      </w:pPr>
+    </w:p>
+    <w:p>
+      <w:pPr>
+        <w:spacing w:line="360" w:lineRule="auto"/>
+        <w:jc w:val="both"/>
+        <w:rPr>
+          <w:rFonts w:ascii="Arial Narrow" w:hAnsi="Arial Narrow"/>
+        </w:rPr>
+      </w:pPr>
+      <w:r>
+        <w:rPr>
+          <w:rFonts w:ascii="Arial Narrow" w:hAnsi="Arial Narrow"/>
+          <w:b/>
+          <w:bCs/>
+          <w:i/>
+          <w:iCs/>
+        </w:rPr>
+        <w:t>Jerarquía de directorios</w:t>
+      </w:r>
+      <w:r>
+        <w:rPr>
+          <w:rFonts w:ascii="Arial Narrow" w:hAnsi="Arial Narrow"/>
+        </w:rPr>
+        <w:t>: El sistema de archivos debe permitir la creación y gestión de una estructura jerárquica de directorios. Cada directorio puede contener archivos y subdirectorios, y el sistema debe proporcionar la capacidad de navegar a través de esta estructura jerárquica.</w:t>
+      </w:r>
+    </w:p>
+    <w:p>
+      <w:pPr>
+        <w:spacing w:line="360" w:lineRule="auto"/>
+        <w:jc w:val="both"/>
+        <w:rPr>
+          <w:rFonts w:ascii="Arial Narrow" w:hAnsi="Arial Narrow"/>
+        </w:rPr>
+      </w:pPr>
+    </w:p>
+    <w:p>
+      <w:pPr>
+        <w:spacing w:line="360" w:lineRule="auto"/>
+        <w:jc w:val="both"/>
+        <w:rPr>
+          <w:rFonts w:ascii="Arial Narrow" w:hAnsi="Arial Narrow"/>
+        </w:rPr>
+      </w:pPr>
+      <w:r>
+        <w:rPr>
+          <w:rFonts w:ascii="Arial Narrow" w:hAnsi="Arial Narrow"/>
+          <w:b/>
+          <w:bCs/>
+          <w:i/>
+          <w:iCs/>
+        </w:rPr>
+        <w:t>Creación y eliminación de archivos y directorios:</w:t>
+      </w:r>
+      <w:r>
+        <w:rPr>
+          <w:rFonts w:ascii="Arial Narrow" w:hAnsi="Arial Narrow"/>
+        </w:rPr>
+        <w:t xml:space="preserve"> El sistema debe permitir la creación y eliminación de archivos y directorios. Al crear un archivo, se debe especificar su nombre y ubicación en el sistema de archivos. Al eliminar un archivo o directorio, se deben eliminar todos sus contenidos y actualizar la estructura del sistema de archivos en consecuencia.</w:t>
+      </w:r>
+    </w:p>
+    <w:p>
+      <w:pPr>
+        <w:spacing w:line="360" w:lineRule="auto"/>
+        <w:jc w:val="both"/>
+        <w:rPr>
+          <w:rFonts w:ascii="Arial Narrow" w:hAnsi="Arial Narrow"/>
+        </w:rPr>
+      </w:pPr>
+    </w:p>
+    <w:p>
+      <w:pPr>
+        <w:spacing w:line="360" w:lineRule="auto"/>
+        <w:jc w:val="both"/>
+        <w:rPr>
+          <w:rFonts w:ascii="Arial Narrow" w:hAnsi="Arial Narrow"/>
+        </w:rPr>
+      </w:pPr>
+      <w:r>
+        <w:rPr>
+          <w:rFonts w:ascii="Arial Narrow" w:hAnsi="Arial Narrow"/>
+          <w:b/>
+          <w:bCs/>
+          <w:i/>
+          <w:iCs/>
+        </w:rPr>
+        <w:t>Gestión de permisos y protección</w:t>
+      </w:r>
+      <w:r>
+        <w:rPr>
+          <w:rFonts w:ascii="Arial Narrow" w:hAnsi="Arial Narrow"/>
+        </w:rPr>
+        <w:t>: El sistema de archivos debe implementar un sistema de gestión de permisos que controle el acceso a los archivos y directorios. Se deben definir niveles de acceso, como lectura y escritura, y garantizar el cumplimiento de los permisos definidos.</w:t>
+      </w:r>
+    </w:p>
+    <w:p>
+      <w:pPr>
+        <w:spacing w:line="360" w:lineRule="auto"/>
+        <w:jc w:val="both"/>
+        <w:rPr>
+          <w:rFonts w:ascii="Arial Narrow" w:hAnsi="Arial Narrow"/>
+        </w:rPr>
+      </w:pPr>
+    </w:p>
+    <w:p>
+      <w:pPr>
+        <w:spacing w:line="360" w:lineRule="auto"/>
+        <w:jc w:val="both"/>
+        <w:rPr>
+          <w:rFonts w:ascii="Arial Narrow" w:hAnsi="Arial Narrow"/>
+        </w:rPr>
+      </w:pPr>
+      <w:r>
+        <w:rPr>
+          <w:rFonts w:ascii="Arial Narrow" w:hAnsi="Arial Narrow"/>
+        </w:rPr>
+        <w:t xml:space="preserve">Al abordar estos aspectos clave, nuestra simulación de un sistema de archivos en el paradigma funcional de </w:t>
+      </w:r>
+      <w:proofErr w:type="spellStart"/>
+      <w:r>
+        <w:rPr>
+          <w:rFonts w:ascii="Arial Narrow" w:hAnsi="Arial Narrow"/>
+        </w:rPr>
+        <w:t>Scheme</w:t>
+      </w:r>
+      <w:proofErr w:type="spellEnd"/>
+      <w:r>
+        <w:rPr>
+          <w:rFonts w:ascii="Arial Narrow" w:hAnsi="Arial Narrow"/>
+        </w:rPr>
+        <w:t xml:space="preserve"> proporcionará una herramienta funcional y útil para gestionar la organización y manipulación de archivos y directorios. En la siguiente sección, se detallará el diseño e implementación del sistema de archivos en </w:t>
+      </w:r>
+      <w:proofErr w:type="spellStart"/>
+      <w:r>
+        <w:rPr>
+          <w:rFonts w:ascii="Arial Narrow" w:hAnsi="Arial Narrow"/>
+        </w:rPr>
+        <w:t>Scheme</w:t>
+      </w:r>
+      <w:proofErr w:type="spellEnd"/>
+      <w:r>
+        <w:rPr>
+          <w:rFonts w:ascii="Arial Narrow" w:hAnsi="Arial Narrow"/>
+        </w:rPr>
+        <w:t>.</w:t>
+      </w:r>
     </w:p>
     <w:p>
       <w:pPr>
@@ -2728,8 +2916,6 @@
           <w:szCs w:val="32"/>
         </w:rPr>
       </w:pPr>
-      <w:bookmarkStart w:id="6" w:name="_Toc134312247"/>
-      <w:bookmarkStart w:id="7" w:name="_Toc134312318"/>
       <w:r>
         <w:br w:type="page"/>
       </w:r>

</xml_diff>

<commit_message>
Avance Informe - Sección Diseño de la solución listo
</commit_message>
<xml_diff>
--- a/Informe_13452929_Bustamante.docx
+++ b/Informe_13452929_Bustamante.docx
@@ -2735,7 +2735,31 @@
         <w:rPr>
           <w:rFonts w:ascii="Arial Narrow" w:hAnsi="Arial Narrow"/>
         </w:rPr>
-        <w:t xml:space="preserve"> necesarios para simular un sistema de archivos eficiente y funcional en el paradigma funcional de </w:t>
+        <w:t xml:space="preserve"> necesarios para simular un sistema de archivos eficiente y funcional </w:t>
+      </w:r>
+      <w:r>
+        <w:rPr>
+          <w:rFonts w:ascii="Arial Narrow" w:hAnsi="Arial Narrow"/>
+        </w:rPr>
+        <w:t xml:space="preserve">basados </w:t>
+      </w:r>
+      <w:r>
+        <w:rPr>
+          <w:rFonts w:ascii="Arial Narrow" w:hAnsi="Arial Narrow"/>
+        </w:rPr>
+        <w:t xml:space="preserve">en el paradigma funcional </w:t>
+      </w:r>
+      <w:r>
+        <w:rPr>
+          <w:rFonts w:ascii="Arial Narrow" w:hAnsi="Arial Narrow"/>
+        </w:rPr>
+        <w:t>y utilizando la herramienta</w:t>
+      </w:r>
+      <w:r>
+        <w:rPr>
+          <w:rFonts w:ascii="Arial Narrow" w:hAnsi="Arial Narrow"/>
+        </w:rPr>
+        <w:t xml:space="preserve"> </w:t>
       </w:r>
       <w:proofErr w:type="spellStart"/>
       <w:r>
@@ -2875,7 +2899,19 @@
         <w:rPr>
           <w:rFonts w:ascii="Arial Narrow" w:hAnsi="Arial Narrow"/>
         </w:rPr>
-        <w:t xml:space="preserve">Al abordar estos aspectos clave, nuestra simulación de un sistema de archivos en el paradigma funcional de </w:t>
+        <w:t>Al abordar estos aspectos clave, nuestra simulación de un sistema de archivos en el paradigma funcional</w:t>
+      </w:r>
+      <w:r>
+        <w:rPr>
+          <w:rFonts w:ascii="Arial Narrow" w:hAnsi="Arial Narrow"/>
+        </w:rPr>
+        <w:t xml:space="preserve"> y con el software</w:t>
+      </w:r>
+      <w:r>
+        <w:rPr>
+          <w:rFonts w:ascii="Arial Narrow" w:hAnsi="Arial Narrow"/>
+        </w:rPr>
+        <w:t xml:space="preserve"> de </w:t>
       </w:r>
       <w:proofErr w:type="spellStart"/>
       <w:r>
@@ -2954,24 +2990,267 @@
       </w:pPr>
       <w:bookmarkStart w:id="8" w:name="_Toc134312248"/>
       <w:bookmarkStart w:id="9" w:name="_Toc134312319"/>
-    </w:p>
-    <w:p>
-      <w:pPr>
-        <w:pStyle w:val="Ttulo1"/>
-      </w:pPr>
-    </w:p>
-    <w:p>
-      <w:pPr>
-        <w:rPr>
-          <w:rFonts w:ascii="Arial Narrow" w:eastAsiaTheme="majorEastAsia" w:hAnsi="Arial Narrow" w:cstheme="majorBidi"/>
+      <w:r>
+        <w:rPr>
+          <w:rFonts w:eastAsia="Times New Roman" w:cs="Times New Roman"/>
+          <w:b w:val="0"/>
+          <w:color w:val="auto"/>
+          <w:sz w:val="24"/>
+          <w:szCs w:val="24"/>
+        </w:rPr>
+        <w:t>La simulación de</w:t>
+      </w:r>
+      <w:r>
+        <w:rPr>
+          <w:rFonts w:eastAsia="Times New Roman" w:cs="Times New Roman"/>
+          <w:b w:val="0"/>
+          <w:color w:val="auto"/>
+          <w:sz w:val="24"/>
+          <w:szCs w:val="24"/>
+        </w:rPr>
+        <w:t xml:space="preserve">l sistema de archivos se diseñará </w:t>
+      </w:r>
+      <w:r>
+        <w:rPr>
+          <w:rFonts w:eastAsia="Times New Roman" w:cs="Times New Roman"/>
+          <w:b w:val="0"/>
+          <w:color w:val="auto"/>
+          <w:sz w:val="24"/>
+          <w:szCs w:val="24"/>
+        </w:rPr>
+        <w:t>e</w:t>
+      </w:r>
+      <w:r>
+        <w:rPr>
+          <w:rFonts w:eastAsia="Times New Roman" w:cs="Times New Roman"/>
+          <w:b w:val="0"/>
+          <w:color w:val="auto"/>
+          <w:sz w:val="24"/>
+          <w:szCs w:val="24"/>
+        </w:rPr>
+        <w:t xml:space="preserve"> implementará utilizando </w:t>
+      </w:r>
+      <w:r>
+        <w:rPr>
+          <w:rFonts w:eastAsia="Times New Roman" w:cs="Times New Roman"/>
+          <w:b w:val="0"/>
+          <w:color w:val="auto"/>
+          <w:sz w:val="24"/>
+          <w:szCs w:val="24"/>
+        </w:rPr>
+        <w:t xml:space="preserve">el lenguaje de programación </w:t>
+      </w:r>
+      <w:proofErr w:type="spellStart"/>
+      <w:r>
+        <w:rPr>
+          <w:rFonts w:eastAsia="Times New Roman" w:cs="Times New Roman"/>
+          <w:b w:val="0"/>
+          <w:color w:val="auto"/>
+          <w:sz w:val="24"/>
+          <w:szCs w:val="24"/>
+        </w:rPr>
+        <w:t>Scheme</w:t>
+      </w:r>
+      <w:proofErr w:type="spellEnd"/>
+      <w:r>
+        <w:rPr>
+          <w:rFonts w:eastAsia="Times New Roman" w:cs="Times New Roman"/>
+          <w:b w:val="0"/>
+          <w:color w:val="auto"/>
+          <w:sz w:val="24"/>
+          <w:szCs w:val="24"/>
+        </w:rPr>
+        <w:t>.</w:t>
+      </w:r>
+      <w:r>
+        <w:rPr>
+          <w:rFonts w:eastAsia="Times New Roman" w:cs="Times New Roman"/>
+          <w:b w:val="0"/>
+          <w:color w:val="auto"/>
+          <w:sz w:val="24"/>
+          <w:szCs w:val="24"/>
+        </w:rPr>
+        <w:t xml:space="preserve"> A continuación, se detallan los principales elementos del diseño y la implementación:</w:t>
+      </w:r>
+    </w:p>
+    <w:p>
+      <w:pPr>
+        <w:spacing w:line="360" w:lineRule="auto"/>
+        <w:jc w:val="both"/>
+        <w:rPr>
+          <w:rFonts w:ascii="Arial Narrow" w:hAnsi="Arial Narrow"/>
+        </w:rPr>
+      </w:pPr>
+    </w:p>
+    <w:p>
+      <w:pPr>
+        <w:numPr>
+          <w:ilvl w:val="0"/>
+          <w:numId w:val="9"/>
+        </w:numPr>
+        <w:spacing w:line="360" w:lineRule="auto"/>
+        <w:jc w:val="both"/>
+        <w:rPr>
+          <w:rFonts w:ascii="Arial Narrow" w:hAnsi="Arial Narrow"/>
+        </w:rPr>
+      </w:pPr>
+      <w:r>
+        <w:rPr>
+          <w:rFonts w:ascii="Arial Narrow" w:hAnsi="Arial Narrow"/>
           <w:b/>
-          <w:color w:val="000000" w:themeColor="text1"/>
-          <w:sz w:val="32"/>
-          <w:szCs w:val="32"/>
-        </w:rPr>
-      </w:pPr>
-      <w:r>
-        <w:br w:type="page"/>
+          <w:bCs/>
+        </w:rPr>
+        <w:t>Definición de estructuras de datos</w:t>
+      </w:r>
+      <w:r>
+        <w:rPr>
+          <w:rFonts w:ascii="Arial Narrow" w:hAnsi="Arial Narrow"/>
+        </w:rPr>
+        <w:t>: Es necesario definir las estructuras de datos que representarán los archivos, directorios y permisos en el sistema de archivos. Por ejemplo, se pueden utilizar listas anidadas para representar la estructura jerárquica de directorios y archivos, y se pueden utilizar listas asociativas para almacenar información sobre los permisos de acceso.</w:t>
+      </w:r>
+    </w:p>
+    <w:p>
+      <w:pPr>
+        <w:numPr>
+          <w:ilvl w:val="0"/>
+          <w:numId w:val="9"/>
+        </w:numPr>
+        <w:spacing w:line="360" w:lineRule="auto"/>
+        <w:jc w:val="both"/>
+        <w:rPr>
+          <w:rFonts w:ascii="Arial Narrow" w:hAnsi="Arial Narrow"/>
+        </w:rPr>
+      </w:pPr>
+      <w:r>
+        <w:rPr>
+          <w:rFonts w:ascii="Arial Narrow" w:hAnsi="Arial Narrow"/>
+          <w:b/>
+          <w:bCs/>
+        </w:rPr>
+        <w:t>Funciones para la creación y eliminación de archivos y directorios</w:t>
+      </w:r>
+      <w:r>
+        <w:rPr>
+          <w:rFonts w:ascii="Arial Narrow" w:hAnsi="Arial Narrow"/>
+        </w:rPr>
+        <w:t>: Se deben implementar funciones que permitan la creación y eliminación de archivos y directorios en el sistema de archivos. Estas funciones deben tener en cuenta la estructura de directorios existente y actualizarla correctamente al realizar estas operaciones.</w:t>
+      </w:r>
+    </w:p>
+    <w:p>
+      <w:pPr>
+        <w:numPr>
+          <w:ilvl w:val="0"/>
+          <w:numId w:val="9"/>
+        </w:numPr>
+        <w:spacing w:line="360" w:lineRule="auto"/>
+        <w:jc w:val="both"/>
+        <w:rPr>
+          <w:rFonts w:ascii="Arial Narrow" w:hAnsi="Arial Narrow"/>
+        </w:rPr>
+      </w:pPr>
+      <w:r>
+        <w:rPr>
+          <w:rFonts w:ascii="Arial Narrow" w:hAnsi="Arial Narrow"/>
+          <w:b/>
+          <w:bCs/>
+        </w:rPr>
+        <w:t>Funciones de navegación y búsqueda</w:t>
+      </w:r>
+      <w:r>
+        <w:rPr>
+          <w:rFonts w:ascii="Arial Narrow" w:hAnsi="Arial Narrow"/>
+        </w:rPr>
+        <w:t>: Se deben desarrollar funciones que permitan la navegación a través de la estructura jerárquica de directorios, permitiendo al usuario moverse entre directorios, acceder a archivos y subdirectorios, y realizar búsquedas específicas en el sistema de archivos.</w:t>
+      </w:r>
+    </w:p>
+    <w:p>
+      <w:pPr>
+        <w:numPr>
+          <w:ilvl w:val="0"/>
+          <w:numId w:val="9"/>
+        </w:numPr>
+        <w:spacing w:line="360" w:lineRule="auto"/>
+        <w:jc w:val="both"/>
+        <w:rPr>
+          <w:rFonts w:ascii="Arial Narrow" w:hAnsi="Arial Narrow"/>
+        </w:rPr>
+      </w:pPr>
+      <w:r>
+        <w:rPr>
+          <w:rFonts w:ascii="Arial Narrow" w:hAnsi="Arial Narrow"/>
+          <w:b/>
+          <w:bCs/>
+        </w:rPr>
+        <w:t>Gestión de permisos y control de acceso</w:t>
+      </w:r>
+      <w:r>
+        <w:rPr>
+          <w:rFonts w:ascii="Arial Narrow" w:hAnsi="Arial Narrow"/>
+        </w:rPr>
+        <w:t>: Se deben implementar funciones que permitan la gestión de permisos y control de acceso a los archivos y directorios. Estas funciones deben verificar los permisos asignados a cada usuario y permitir o denegar el acceso según corresponda.</w:t>
+      </w:r>
+    </w:p>
+    <w:p>
+      <w:pPr>
+        <w:numPr>
+          <w:ilvl w:val="0"/>
+          <w:numId w:val="9"/>
+        </w:numPr>
+        <w:spacing w:line="360" w:lineRule="auto"/>
+        <w:jc w:val="both"/>
+        <w:rPr>
+          <w:rFonts w:ascii="Arial Narrow" w:hAnsi="Arial Narrow"/>
+        </w:rPr>
+      </w:pPr>
+      <w:r>
+        <w:rPr>
+          <w:rFonts w:ascii="Arial Narrow" w:hAnsi="Arial Narrow"/>
+          <w:b/>
+          <w:bCs/>
+        </w:rPr>
+        <w:t>Funciones auxiliares</w:t>
+      </w:r>
+      <w:r>
+        <w:rPr>
+          <w:rFonts w:ascii="Arial Narrow" w:hAnsi="Arial Narrow"/>
+        </w:rPr>
+        <w:t>: Pueden ser necesarias funciones auxiliares para realizar tareas adicionales, como la actualización de la estructura del sistema de archivos, la validación de nombres de archivos o directorios, la manipulación de rutas de acceso, entre otros.</w:t>
+      </w:r>
+    </w:p>
+    <w:p>
+      <w:pPr>
+        <w:spacing w:line="360" w:lineRule="auto"/>
+        <w:jc w:val="both"/>
+        <w:rPr>
+          <w:rFonts w:ascii="Arial Narrow" w:hAnsi="Arial Narrow"/>
+        </w:rPr>
+      </w:pPr>
+    </w:p>
+    <w:p>
+      <w:pPr>
+        <w:spacing w:line="360" w:lineRule="auto"/>
+        <w:jc w:val="both"/>
+        <w:rPr>
+          <w:rFonts w:ascii="Arial Narrow" w:hAnsi="Arial Narrow"/>
+        </w:rPr>
+      </w:pPr>
+      <w:r>
+        <w:rPr>
+          <w:rFonts w:ascii="Arial Narrow" w:hAnsi="Arial Narrow"/>
+        </w:rPr>
+        <w:t>Es importante tener en cuenta los principios del paradigma funcional al diseñar la solución, como la inmutabilidad de los datos y el enfoque en funciones puras que no tienen efectos secundarios.</w:t>
+      </w:r>
+      <w:r>
+        <w:rPr>
+          <w:rFonts w:ascii="Arial Narrow" w:hAnsi="Arial Narrow"/>
+        </w:rPr>
+        <w:t xml:space="preserve"> </w:t>
+      </w:r>
+      <w:r>
+        <w:rPr>
+          <w:rFonts w:ascii="Arial Narrow" w:hAnsi="Arial Narrow"/>
+        </w:rPr>
+        <w:t>El diseño de la solución debe tener en cuenta estos elementos y asegurarse de que el sistema de archivos simulado cumpla con los requerimientos funcionales definidos previamente.</w:t>
       </w:r>
     </w:p>
     <w:p>
@@ -6611,6 +6890,119 @@
     </w:lvl>
   </w:abstractNum>
   <w:abstractNum w:abstractNumId="3" w15:restartNumberingAfterBreak="0">
+    <w:nsid w:val="36D970B3"/>
+    <w:multiLevelType w:val="multilevel"/>
+    <w:tmpl w:val="CC0C6D50"/>
+    <w:lvl w:ilvl="0">
+      <w:start w:val="1"/>
+      <w:numFmt w:val="decimal"/>
+      <w:lvlText w:val="%1."/>
+      <w:lvlJc w:val="left"/>
+      <w:pPr>
+        <w:tabs>
+          <w:tab w:val="num" w:pos="720"/>
+        </w:tabs>
+        <w:ind w:left="720" w:hanging="360"/>
+      </w:pPr>
+    </w:lvl>
+    <w:lvl w:ilvl="1" w:tentative="1">
+      <w:start w:val="1"/>
+      <w:numFmt w:val="decimal"/>
+      <w:lvlText w:val="%2."/>
+      <w:lvlJc w:val="left"/>
+      <w:pPr>
+        <w:tabs>
+          <w:tab w:val="num" w:pos="1440"/>
+        </w:tabs>
+        <w:ind w:left="1440" w:hanging="360"/>
+      </w:pPr>
+    </w:lvl>
+    <w:lvl w:ilvl="2" w:tentative="1">
+      <w:start w:val="1"/>
+      <w:numFmt w:val="decimal"/>
+      <w:lvlText w:val="%3."/>
+      <w:lvlJc w:val="left"/>
+      <w:pPr>
+        <w:tabs>
+          <w:tab w:val="num" w:pos="2160"/>
+        </w:tabs>
+        <w:ind w:left="2160" w:hanging="360"/>
+      </w:pPr>
+    </w:lvl>
+    <w:lvl w:ilvl="3" w:tentative="1">
+      <w:start w:val="1"/>
+      <w:numFmt w:val="decimal"/>
+      <w:lvlText w:val="%4."/>
+      <w:lvlJc w:val="left"/>
+      <w:pPr>
+        <w:tabs>
+          <w:tab w:val="num" w:pos="2880"/>
+        </w:tabs>
+        <w:ind w:left="2880" w:hanging="360"/>
+      </w:pPr>
+    </w:lvl>
+    <w:lvl w:ilvl="4" w:tentative="1">
+      <w:start w:val="1"/>
+      <w:numFmt w:val="decimal"/>
+      <w:lvlText w:val="%5."/>
+      <w:lvlJc w:val="left"/>
+      <w:pPr>
+        <w:tabs>
+          <w:tab w:val="num" w:pos="3600"/>
+        </w:tabs>
+        <w:ind w:left="3600" w:hanging="360"/>
+      </w:pPr>
+    </w:lvl>
+    <w:lvl w:ilvl="5" w:tentative="1">
+      <w:start w:val="1"/>
+      <w:numFmt w:val="decimal"/>
+      <w:lvlText w:val="%6."/>
+      <w:lvlJc w:val="left"/>
+      <w:pPr>
+        <w:tabs>
+          <w:tab w:val="num" w:pos="4320"/>
+        </w:tabs>
+        <w:ind w:left="4320" w:hanging="360"/>
+      </w:pPr>
+    </w:lvl>
+    <w:lvl w:ilvl="6" w:tentative="1">
+      <w:start w:val="1"/>
+      <w:numFmt w:val="decimal"/>
+      <w:lvlText w:val="%7."/>
+      <w:lvlJc w:val="left"/>
+      <w:pPr>
+        <w:tabs>
+          <w:tab w:val="num" w:pos="5040"/>
+        </w:tabs>
+        <w:ind w:left="5040" w:hanging="360"/>
+      </w:pPr>
+    </w:lvl>
+    <w:lvl w:ilvl="7" w:tentative="1">
+      <w:start w:val="1"/>
+      <w:numFmt w:val="decimal"/>
+      <w:lvlText w:val="%8."/>
+      <w:lvlJc w:val="left"/>
+      <w:pPr>
+        <w:tabs>
+          <w:tab w:val="num" w:pos="5760"/>
+        </w:tabs>
+        <w:ind w:left="5760" w:hanging="360"/>
+      </w:pPr>
+    </w:lvl>
+    <w:lvl w:ilvl="8" w:tentative="1">
+      <w:start w:val="1"/>
+      <w:numFmt w:val="decimal"/>
+      <w:lvlText w:val="%9."/>
+      <w:lvlJc w:val="left"/>
+      <w:pPr>
+        <w:tabs>
+          <w:tab w:val="num" w:pos="6480"/>
+        </w:tabs>
+        <w:ind w:left="6480" w:hanging="360"/>
+      </w:pPr>
+    </w:lvl>
+  </w:abstractNum>
+  <w:abstractNum w:abstractNumId="4" w15:restartNumberingAfterBreak="0">
     <w:nsid w:val="384A1DE3"/>
     <w:multiLevelType w:val="hybridMultilevel"/>
     <w:tmpl w:val="B558988C"/>
@@ -6723,7 +7115,7 @@
       </w:rPr>
     </w:lvl>
   </w:abstractNum>
-  <w:abstractNum w:abstractNumId="4" w15:restartNumberingAfterBreak="0">
+  <w:abstractNum w:abstractNumId="5" w15:restartNumberingAfterBreak="0">
     <w:nsid w:val="4C077282"/>
     <w:multiLevelType w:val="hybridMultilevel"/>
     <w:tmpl w:val="D05E1C4C"/>
@@ -6836,7 +7228,7 @@
       </w:rPr>
     </w:lvl>
   </w:abstractNum>
-  <w:abstractNum w:abstractNumId="5" w15:restartNumberingAfterBreak="0">
+  <w:abstractNum w:abstractNumId="6" w15:restartNumberingAfterBreak="0">
     <w:nsid w:val="4C6F74BB"/>
     <w:multiLevelType w:val="hybridMultilevel"/>
     <w:tmpl w:val="BE38FB20"/>
@@ -6949,7 +7341,7 @@
       </w:rPr>
     </w:lvl>
   </w:abstractNum>
-  <w:abstractNum w:abstractNumId="6" w15:restartNumberingAfterBreak="0">
+  <w:abstractNum w:abstractNumId="7" w15:restartNumberingAfterBreak="0">
     <w:nsid w:val="4D1A3589"/>
     <w:multiLevelType w:val="hybridMultilevel"/>
     <w:tmpl w:val="F48AD27C"/>
@@ -7063,7 +7455,7 @@
       </w:rPr>
     </w:lvl>
   </w:abstractNum>
-  <w:abstractNum w:abstractNumId="7" w15:restartNumberingAfterBreak="0">
+  <w:abstractNum w:abstractNumId="8" w15:restartNumberingAfterBreak="0">
     <w:nsid w:val="50994F67"/>
     <w:multiLevelType w:val="multilevel"/>
     <w:tmpl w:val="EFE27B02"/>
@@ -7177,28 +7569,31 @@
     </w:lvl>
   </w:abstractNum>
   <w:num w:numId="1" w16cid:durableId="1659727032">
-    <w:abstractNumId w:val="3"/>
+    <w:abstractNumId w:val="4"/>
   </w:num>
   <w:num w:numId="2" w16cid:durableId="1228341757">
     <w:abstractNumId w:val="1"/>
   </w:num>
   <w:num w:numId="3" w16cid:durableId="1166940394">
-    <w:abstractNumId w:val="5"/>
+    <w:abstractNumId w:val="6"/>
   </w:num>
   <w:num w:numId="4" w16cid:durableId="73362150">
-    <w:abstractNumId w:val="6"/>
+    <w:abstractNumId w:val="7"/>
   </w:num>
   <w:num w:numId="5" w16cid:durableId="10835329">
     <w:abstractNumId w:val="0"/>
   </w:num>
   <w:num w:numId="6" w16cid:durableId="344674256">
-    <w:abstractNumId w:val="7"/>
+    <w:abstractNumId w:val="8"/>
   </w:num>
   <w:num w:numId="7" w16cid:durableId="1487360510">
-    <w:abstractNumId w:val="4"/>
+    <w:abstractNumId w:val="5"/>
   </w:num>
   <w:num w:numId="8" w16cid:durableId="1834642563">
     <w:abstractNumId w:val="2"/>
+  </w:num>
+  <w:num w:numId="9" w16cid:durableId="344018176">
+    <w:abstractNumId w:val="3"/>
   </w:num>
 </w:numbering>
 </file>

</xml_diff>